<commit_message>
update de test EC
</commit_message>
<xml_diff>
--- a/tp2/LOG3430-TP2.docx
+++ b/tp2/LOG3430-TP2.docx
@@ -15,6 +15,7 @@
         <w:rPr>
           <w:rFonts w:ascii="Calibri" w:hAnsi="Calibri" w:cs="Arial"/>
           <w:noProof/>
+          <w:lang w:eastAsia="fr-CA"/>
         </w:rPr>
         <w:drawing>
           <wp:inline distT="19050" distB="19050" distL="19050" distR="19050" wp14:anchorId="131894CD" wp14:editId="31112EAD">
@@ -264,7 +265,14 @@
           <w:rFonts w:ascii="Calibri" w:hAnsi="Calibri" w:cs="Arial"/>
           <w:noProof/>
         </w:rPr>
-        <w:t xml:space="preserve">TP1- </w:t>
+        <w:t>TP2</w:t>
+      </w:r>
+      <w:r>
+        <w:rPr>
+          <w:rFonts w:ascii="Calibri" w:hAnsi="Calibri" w:cs="Arial"/>
+          <w:noProof/>
+        </w:rPr>
+        <w:t xml:space="preserve">- </w:t>
       </w:r>
       <w:r>
         <w:rPr>
@@ -585,35 +593,56 @@
         <w:rPr>
           <w:noProof/>
           <w:u w:val="single"/>
+          <w:lang w:val="en-US"/>
         </w:rPr>
       </w:pPr>
       <w:r>
         <w:rPr>
           <w:noProof/>
           <w:u w:val="single"/>
-        </w:rPr>
-        <w:t>ListeChainee</w:t>
-      </w:r>
-      <w:r>
-        <w:rPr>
-          <w:noProof/>
-          <w:u w:val="single"/>
-        </w:rPr>
-        <w:t xml:space="preserve"> (Methode build)</w:t>
-      </w:r>
-    </w:p>
-    <w:p/>
+          <w:lang w:val="en-US"/>
+        </w:rPr>
+        <w:t>ListeChainee (Methode build)</w:t>
+      </w:r>
+    </w:p>
+    <w:p>
+      <w:pPr>
+        <w:rPr>
+          <w:lang w:val="en-US"/>
+        </w:rPr>
+      </w:pPr>
+    </w:p>
     <w:p>
       <w:pPr>
         <w:spacing w:line="360" w:lineRule="auto"/>
-      </w:pPr>
-      <w:r>
+        <w:rPr>
+          <w:lang w:val="en-US"/>
+        </w:rPr>
+      </w:pPr>
+      <w:r>
+        <w:rPr>
+          <w:lang w:val="en-US"/>
+        </w:rPr>
         <w:t>Paramètres : Operateur (String), val1 (ArrayList), val2 (ArrayList).</w:t>
       </w:r>
     </w:p>
-    <w:p/>
-    <w:p>
-      <w:r>
+    <w:p>
+      <w:pPr>
+        <w:rPr>
+          <w:lang w:val="en-US"/>
+        </w:rPr>
+      </w:pPr>
+    </w:p>
+    <w:p>
+      <w:pPr>
+        <w:rPr>
+          <w:lang w:val="en-US"/>
+        </w:rPr>
+      </w:pPr>
+      <w:r>
+        <w:rPr>
+          <w:lang w:val="en-US"/>
+        </w:rPr>
         <w:t>Operateur :</w:t>
       </w:r>
     </w:p>
@@ -624,36 +653,498 @@
         <w:rPr>
           <w:rFonts w:ascii="Calibri" w:hAnsi="Calibri" w:cs="Arial"/>
           <w:noProof/>
+          <w:lang w:val="en-US"/>
         </w:rPr>
       </w:pPr>
     </w:p>
     <w:p>
       <w:pPr>
         <w:spacing w:line="360" w:lineRule="auto"/>
-      </w:pPr>
-      <w:r>
+        <w:rPr>
+          <w:lang w:val="en-US"/>
+        </w:rPr>
+      </w:pPr>
+      <w:r>
+        <w:rPr>
+          <w:lang w:val="en-US"/>
+        </w:rPr>
         <w:t>Op</w:t>
       </w:r>
       <w:r>
+        <w:rPr>
+          <w:lang w:val="en-US"/>
+        </w:rPr>
+        <w:t>1:</w:t>
+      </w:r>
+      <w:r>
+        <w:rPr>
+          <w:lang w:val="en-US"/>
+        </w:rPr>
+        <w:t xml:space="preserve"> </w:t>
+      </w:r>
+      <w:r>
+        <w:rPr>
+          <w:lang w:val="en-US"/>
+        </w:rPr>
+        <w:t xml:space="preserve">Union </w:t>
+      </w:r>
+      <w:r>
+        <w:rPr>
+          <w:lang w:val="en-US"/>
+        </w:rPr>
+        <w:tab/>
+      </w:r>
+      <w:r>
+        <w:rPr>
+          <w:lang w:val="en-US"/>
+        </w:rPr>
+        <w:tab/>
+      </w:r>
+      <w:r>
+        <w:rPr>
+          <w:lang w:val="en-US"/>
+        </w:rPr>
+        <w:tab/>
+      </w:r>
+      <w:r>
+        <w:rPr>
+          <w:lang w:val="en-US"/>
+        </w:rPr>
+        <w:tab/>
+        <w:t>[Prop-Union]</w:t>
+      </w:r>
+    </w:p>
+    <w:p>
+      <w:pPr>
+        <w:spacing w:line="360" w:lineRule="auto"/>
+        <w:rPr>
+          <w:lang w:val="en-US"/>
+        </w:rPr>
+      </w:pPr>
+      <w:r>
+        <w:rPr>
+          <w:lang w:val="en-US"/>
+        </w:rPr>
+        <w:t>Op</w:t>
+      </w:r>
+      <w:r>
+        <w:rPr>
+          <w:lang w:val="en-US"/>
+        </w:rPr>
+        <w:t>2:</w:t>
+      </w:r>
+      <w:r>
+        <w:rPr>
+          <w:lang w:val="en-US"/>
+        </w:rPr>
+        <w:t xml:space="preserve"> </w:t>
+      </w:r>
+      <w:r>
+        <w:rPr>
+          <w:lang w:val="en-US"/>
+        </w:rPr>
+        <w:t xml:space="preserve">Intersection </w:t>
+      </w:r>
+      <w:r>
+        <w:rPr>
+          <w:lang w:val="en-US"/>
+        </w:rPr>
+        <w:tab/>
+      </w:r>
+      <w:r>
+        <w:rPr>
+          <w:lang w:val="en-US"/>
+        </w:rPr>
+        <w:tab/>
+      </w:r>
+      <w:r>
+        <w:rPr>
+          <w:lang w:val="en-US"/>
+        </w:rPr>
+        <w:tab/>
+        <w:t>[Prop- Intersection]</w:t>
+      </w:r>
+    </w:p>
+    <w:p>
+      <w:pPr>
+        <w:spacing w:line="360" w:lineRule="auto"/>
+        <w:rPr>
+          <w:lang w:val="en-US"/>
+        </w:rPr>
+      </w:pPr>
+      <w:r>
+        <w:rPr>
+          <w:lang w:val="en-US"/>
+        </w:rPr>
+        <w:t>Op</w:t>
+      </w:r>
+      <w:r>
+        <w:rPr>
+          <w:lang w:val="en-US"/>
+        </w:rPr>
+        <w:t>3 :</w:t>
+      </w:r>
+      <w:r>
+        <w:rPr>
+          <w:lang w:val="en-US"/>
+        </w:rPr>
+        <w:t xml:space="preserve"> </w:t>
+      </w:r>
+      <w:r>
+        <w:rPr>
+          <w:lang w:val="en-US"/>
+        </w:rPr>
+        <w:t xml:space="preserve">Difference </w:t>
+      </w:r>
+      <w:r>
+        <w:rPr>
+          <w:lang w:val="en-US"/>
+        </w:rPr>
+        <w:tab/>
+      </w:r>
+      <w:r>
+        <w:rPr>
+          <w:lang w:val="en-US"/>
+        </w:rPr>
+        <w:tab/>
+      </w:r>
+      <w:r>
+        <w:rPr>
+          <w:lang w:val="en-US"/>
+        </w:rPr>
+        <w:tab/>
+        <w:t>[Prop- Difference]</w:t>
+      </w:r>
+    </w:p>
+    <w:p>
+      <w:pPr>
+        <w:spacing w:line="360" w:lineRule="auto"/>
+        <w:rPr>
+          <w:lang w:val="en-US"/>
+        </w:rPr>
+      </w:pPr>
+      <w:r>
+        <w:rPr>
+          <w:lang w:val="en-US"/>
+        </w:rPr>
+        <w:t>Op</w:t>
+      </w:r>
+      <w:r>
+        <w:rPr>
+          <w:lang w:val="en-US"/>
+        </w:rPr>
+        <w:t>4 :</w:t>
+      </w:r>
+      <w:r>
+        <w:rPr>
+          <w:lang w:val="en-US"/>
+        </w:rPr>
+        <w:t xml:space="preserve"> </w:t>
+      </w:r>
+      <w:r>
+        <w:rPr>
+          <w:lang w:val="en-US"/>
+        </w:rPr>
+        <w:t xml:space="preserve">Symmetric </w:t>
+      </w:r>
+      <w:r>
+        <w:rPr>
+          <w:lang w:val="en-US"/>
+        </w:rPr>
+        <w:tab/>
+      </w:r>
+      <w:r>
+        <w:rPr>
+          <w:lang w:val="en-US"/>
+        </w:rPr>
+        <w:tab/>
+      </w:r>
+      <w:r>
+        <w:rPr>
+          <w:lang w:val="en-US"/>
+        </w:rPr>
+        <w:tab/>
+        <w:t>[Prop- Symmetric]</w:t>
+      </w:r>
+    </w:p>
+    <w:p>
+      <w:pPr>
+        <w:spacing w:line="360" w:lineRule="auto"/>
+        <w:rPr>
+          <w:lang w:val="en-US"/>
+        </w:rPr>
+      </w:pPr>
+      <w:r>
+        <w:rPr>
+          <w:lang w:val="en-US"/>
+        </w:rPr>
+        <w:t>Op</w:t>
+      </w:r>
+      <w:r>
+        <w:rPr>
+          <w:lang w:val="en-US"/>
+        </w:rPr>
+        <w:t>5 :</w:t>
+      </w:r>
+      <w:r>
+        <w:rPr>
+          <w:lang w:val="en-US"/>
+        </w:rPr>
+        <w:t xml:space="preserve"> </w:t>
+      </w:r>
+      <w:r>
+        <w:rPr>
+          <w:lang w:val="en-US"/>
+        </w:rPr>
+        <w:t xml:space="preserve">Difference </w:t>
+      </w:r>
+      <w:r>
+        <w:rPr>
+          <w:lang w:val="en-US"/>
+        </w:rPr>
+        <w:tab/>
+      </w:r>
+      <w:r>
+        <w:rPr>
+          <w:lang w:val="en-US"/>
+        </w:rPr>
+        <w:tab/>
+      </w:r>
+      <w:r>
+        <w:rPr>
+          <w:lang w:val="en-US"/>
+        </w:rPr>
+        <w:tab/>
+        <w:t>[Prop- Difference]</w:t>
+      </w:r>
+    </w:p>
+    <w:p>
+      <w:pPr>
+        <w:spacing w:line="360" w:lineRule="auto"/>
+        <w:rPr>
+          <w:lang w:val="en-US"/>
+        </w:rPr>
+      </w:pPr>
+      <w:r>
+        <w:rPr>
+          <w:lang w:val="en-US"/>
+        </w:rPr>
+        <w:t>Op</w:t>
+      </w:r>
+      <w:r>
+        <w:rPr>
+          <w:lang w:val="en-US"/>
+        </w:rPr>
+        <w:t>6 :</w:t>
+      </w:r>
+      <w:r>
+        <w:rPr>
+          <w:lang w:val="en-US"/>
+        </w:rPr>
+        <w:t xml:space="preserve"> </w:t>
+      </w:r>
+      <w:r>
+        <w:rPr>
+          <w:lang w:val="en-US"/>
+        </w:rPr>
+        <w:t xml:space="preserve">is subset </w:t>
+      </w:r>
+      <w:r>
+        <w:rPr>
+          <w:lang w:val="en-US"/>
+        </w:rPr>
+        <w:tab/>
+      </w:r>
+      <w:r>
+        <w:rPr>
+          <w:lang w:val="en-US"/>
+        </w:rPr>
+        <w:tab/>
+      </w:r>
+      <w:r>
+        <w:rPr>
+          <w:lang w:val="en-US"/>
+        </w:rPr>
+        <w:tab/>
+        <w:t>[Prop- is subset]</w:t>
+      </w:r>
+    </w:p>
+    <w:p>
+      <w:pPr>
+        <w:spacing w:line="360" w:lineRule="auto"/>
+        <w:rPr>
+          <w:lang w:val="en-US"/>
+        </w:rPr>
+      </w:pPr>
+      <w:r>
+        <w:rPr>
+          <w:lang w:val="en-US"/>
+        </w:rPr>
+        <w:t>Op</w:t>
+      </w:r>
+      <w:r>
+        <w:rPr>
+          <w:lang w:val="en-US"/>
+        </w:rPr>
+        <w:t>7 :</w:t>
+      </w:r>
+      <w:r>
+        <w:rPr>
+          <w:lang w:val="en-US"/>
+        </w:rPr>
+        <w:t xml:space="preserve"> </w:t>
+      </w:r>
+      <w:r>
+        <w:rPr>
+          <w:lang w:val="en-US"/>
+        </w:rPr>
+        <w:t xml:space="preserve">is superset </w:t>
+      </w:r>
+      <w:r>
+        <w:rPr>
+          <w:lang w:val="en-US"/>
+        </w:rPr>
+        <w:tab/>
+      </w:r>
+      <w:r>
+        <w:rPr>
+          <w:lang w:val="en-US"/>
+        </w:rPr>
+        <w:tab/>
+      </w:r>
+      <w:r>
+        <w:rPr>
+          <w:lang w:val="en-US"/>
+        </w:rPr>
+        <w:tab/>
+        <w:t>[Prop- is superset]</w:t>
+      </w:r>
+    </w:p>
+    <w:p>
+      <w:pPr>
+        <w:spacing w:line="360" w:lineRule="auto"/>
+      </w:pPr>
+      <w:r>
+        <w:t>Op</w:t>
+      </w:r>
+      <w:r>
+        <w:t>8 :</w:t>
+      </w:r>
+      <w:r>
+        <w:t xml:space="preserve"> </w:t>
+      </w:r>
+      <w:r>
+        <w:t>Autres</w:t>
+      </w:r>
+      <w:r>
+        <w:tab/>
+      </w:r>
+      <w:r>
+        <w:tab/>
+      </w:r>
+      <w:r>
+        <w:tab/>
+      </w:r>
+      <w:r>
+        <w:tab/>
+        <w:t>[Error]</w:t>
+      </w:r>
+    </w:p>
+    <w:p>
+      <w:pPr>
+        <w:spacing w:line="360" w:lineRule="auto"/>
+      </w:pPr>
+    </w:p>
+    <w:p>
+      <w:pPr>
+        <w:spacing w:line="360" w:lineRule="auto"/>
+      </w:pPr>
+      <w:r>
+        <w:t>Val</w:t>
+      </w:r>
+      <w:r>
         <w:t>1 :</w:t>
       </w:r>
-      <w:r>
-        <w:t xml:space="preserve"> </w:t>
-      </w:r>
-      <w:r>
-        <w:t xml:space="preserve">Union </w:t>
-      </w:r>
-      <w:r>
-        <w:tab/>
-      </w:r>
-      <w:r>
-        <w:tab/>
-      </w:r>
-      <w:r>
-        <w:tab/>
-      </w:r>
-      <w:r>
-        <w:tab/>
+    </w:p>
+    <w:p>
+      <w:pPr>
+        <w:spacing w:line="360" w:lineRule="auto"/>
+      </w:pPr>
+    </w:p>
+    <w:p>
+      <w:pPr>
+        <w:spacing w:line="360" w:lineRule="auto"/>
+      </w:pPr>
+      <w:r>
+        <w:t>V1_1 :</w:t>
+      </w:r>
+      <w:r>
+        <w:tab/>
+      </w:r>
+      <w:r>
+        <w:t>Vide</w:t>
+      </w:r>
+      <w:r>
+        <w:tab/>
+      </w:r>
+      <w:r>
+        <w:tab/>
+      </w:r>
+      <w:r>
+        <w:tab/>
+      </w:r>
+      <w:r>
+        <w:tab/>
+        <w:t>[Prop-Vide]</w:t>
+      </w:r>
+    </w:p>
+    <w:p>
+      <w:pPr>
+        <w:spacing w:line="360" w:lineRule="auto"/>
+      </w:pPr>
+      <w:r>
+        <w:t>V1_2 :</w:t>
+      </w:r>
+      <w:r>
+        <w:tab/>
+      </w:r>
+      <w:r>
+        <w:t>Liste non-vide</w:t>
+      </w:r>
+      <w:r>
+        <w:tab/>
+      </w:r>
+      <w:r>
+        <w:tab/>
+      </w:r>
+      <w:r>
+        <w:tab/>
+        <w:t>[Prop-</w:t>
+      </w:r>
+      <w:r>
+        <w:t>Doublon]</w:t>
+      </w:r>
+    </w:p>
+    <w:p>
+      <w:pPr>
+        <w:spacing w:line="360" w:lineRule="auto"/>
+      </w:pPr>
+      <w:r>
+        <w:t>V1_3 :</w:t>
+      </w:r>
+      <w:r>
+        <w:tab/>
+      </w:r>
+      <w:r>
+        <w:t>Liste avec doublons</w:t>
+      </w:r>
+      <w:r>
+        <w:tab/>
+      </w:r>
+      <w:r>
+        <w:tab/>
+      </w:r>
+      <w:r>
         <w:t>[Prop-Union]</w:t>
       </w:r>
     </w:p>
@@ -662,26 +1153,25 @@
         <w:spacing w:line="360" w:lineRule="auto"/>
       </w:pPr>
       <w:r>
-        <w:t>Op</w:t>
-      </w:r>
-      <w:r>
-        <w:t>2 :</w:t>
-      </w:r>
-      <w:r>
-        <w:t xml:space="preserve"> </w:t>
-      </w:r>
-      <w:r>
-        <w:t xml:space="preserve">Intersection </w:t>
-      </w:r>
-      <w:r>
-        <w:tab/>
-      </w:r>
-      <w:r>
-        <w:tab/>
-      </w:r>
-      <w:r>
-        <w:tab/>
-        <w:t>[Prop- Intersection]</w:t>
+        <w:t>V1_4 :</w:t>
+      </w:r>
+      <w:r>
+        <w:tab/>
+      </w:r>
+      <w:r>
+        <w:t>Liste pleine</w:t>
+      </w:r>
+      <w:r>
+        <w:tab/>
+      </w:r>
+      <w:r>
+        <w:tab/>
+      </w:r>
+      <w:r>
+        <w:tab/>
+      </w:r>
+      <w:r>
+        <w:t>[Prop- Pleins]</w:t>
       </w:r>
     </w:p>
     <w:p>
@@ -689,320 +1179,7 @@
         <w:spacing w:line="360" w:lineRule="auto"/>
       </w:pPr>
       <w:r>
-        <w:t>Op</w:t>
-      </w:r>
-      <w:r>
-        <w:t>3 :</w:t>
-      </w:r>
-      <w:r>
-        <w:t xml:space="preserve"> </w:t>
-      </w:r>
-      <w:r>
-        <w:t xml:space="preserve">Difference </w:t>
-      </w:r>
-      <w:r>
-        <w:tab/>
-      </w:r>
-      <w:r>
-        <w:tab/>
-      </w:r>
-      <w:r>
-        <w:tab/>
-        <w:t>[Prop- Difference]</w:t>
-      </w:r>
-    </w:p>
-    <w:p>
-      <w:pPr>
-        <w:spacing w:line="360" w:lineRule="auto"/>
-      </w:pPr>
-      <w:r>
-        <w:t>Op</w:t>
-      </w:r>
-      <w:r>
-        <w:t>4 :</w:t>
-      </w:r>
-      <w:r>
-        <w:t xml:space="preserve"> </w:t>
-      </w:r>
-      <w:r>
-        <w:t xml:space="preserve">Symmetric </w:t>
-      </w:r>
-      <w:r>
-        <w:tab/>
-      </w:r>
-      <w:r>
-        <w:tab/>
-      </w:r>
-      <w:r>
-        <w:tab/>
-        <w:t>[Prop- Symmetric]</w:t>
-      </w:r>
-    </w:p>
-    <w:p>
-      <w:pPr>
-        <w:spacing w:line="360" w:lineRule="auto"/>
-      </w:pPr>
-      <w:r>
-        <w:t>Op</w:t>
-      </w:r>
-      <w:r>
-        <w:t>5 :</w:t>
-      </w:r>
-      <w:r>
-        <w:t xml:space="preserve"> </w:t>
-      </w:r>
-      <w:r>
-        <w:t xml:space="preserve">Difference </w:t>
-      </w:r>
-      <w:r>
-        <w:tab/>
-      </w:r>
-      <w:r>
-        <w:tab/>
-      </w:r>
-      <w:r>
-        <w:tab/>
-        <w:t>[Prop- Difference]</w:t>
-      </w:r>
-    </w:p>
-    <w:p>
-      <w:pPr>
-        <w:spacing w:line="360" w:lineRule="auto"/>
-      </w:pPr>
-      <w:r>
-        <w:t>Op</w:t>
-      </w:r>
-      <w:r>
-        <w:t>6 :</w:t>
-      </w:r>
-      <w:r>
-        <w:t xml:space="preserve"> </w:t>
-      </w:r>
-      <w:r>
-        <w:t xml:space="preserve">is subset </w:t>
-      </w:r>
-      <w:r>
-        <w:tab/>
-      </w:r>
-      <w:r>
-        <w:tab/>
-      </w:r>
-      <w:r>
-        <w:tab/>
-        <w:t>[Prop- is subset]</w:t>
-      </w:r>
-    </w:p>
-    <w:p>
-      <w:pPr>
-        <w:spacing w:line="360" w:lineRule="auto"/>
-      </w:pPr>
-      <w:r>
-        <w:t>Op</w:t>
-      </w:r>
-      <w:r>
-        <w:t>7 :</w:t>
-      </w:r>
-      <w:r>
-        <w:t xml:space="preserve"> </w:t>
-      </w:r>
-      <w:r>
-        <w:t xml:space="preserve">is superset </w:t>
-      </w:r>
-      <w:r>
-        <w:tab/>
-      </w:r>
-      <w:r>
-        <w:tab/>
-      </w:r>
-      <w:r>
-        <w:tab/>
-        <w:t>[Prop- is superset]</w:t>
-      </w:r>
-    </w:p>
-    <w:p>
-      <w:pPr>
-        <w:spacing w:line="360" w:lineRule="auto"/>
-      </w:pPr>
-      <w:r>
-        <w:t>Op</w:t>
-      </w:r>
-      <w:r>
-        <w:t>8 :</w:t>
-      </w:r>
-      <w:r>
-        <w:t xml:space="preserve"> </w:t>
-      </w:r>
-      <w:r>
-        <w:t>Autre</w:t>
-      </w:r>
-      <w:r>
-        <w:t>s</w:t>
-      </w:r>
-      <w:r>
-        <w:tab/>
-      </w:r>
-      <w:r>
-        <w:tab/>
-      </w:r>
-      <w:r>
-        <w:tab/>
-      </w:r>
-      <w:r>
-        <w:tab/>
-        <w:t>[Error]</w:t>
-      </w:r>
-    </w:p>
-    <w:p>
-      <w:pPr>
-        <w:spacing w:line="360" w:lineRule="auto"/>
-      </w:pPr>
-    </w:p>
-    <w:p>
-      <w:pPr>
-        <w:spacing w:line="360" w:lineRule="auto"/>
-      </w:pPr>
-      <w:r>
-        <w:t>Val</w:t>
-      </w:r>
-      <w:r>
-        <w:t>1 :</w:t>
-      </w:r>
-    </w:p>
-    <w:p>
-      <w:pPr>
-        <w:spacing w:line="360" w:lineRule="auto"/>
-      </w:pPr>
-    </w:p>
-    <w:p>
-      <w:pPr>
-        <w:spacing w:line="360" w:lineRule="auto"/>
-      </w:pPr>
-      <w:r>
-        <w:t>V1_1 :</w:t>
-      </w:r>
-      <w:r>
-        <w:tab/>
-      </w:r>
-      <w:r>
-        <w:t>Vide</w:t>
-      </w:r>
-      <w:r>
-        <w:tab/>
-      </w:r>
-      <w:r>
-        <w:tab/>
-      </w:r>
-      <w:r>
-        <w:tab/>
-      </w:r>
-      <w:r>
-        <w:tab/>
-        <w:t>[Prop-Vide]</w:t>
-      </w:r>
-    </w:p>
-    <w:p>
-      <w:pPr>
-        <w:spacing w:line="360" w:lineRule="auto"/>
-      </w:pPr>
-      <w:r>
-        <w:t>V1</w:t>
-      </w:r>
-      <w:r>
-        <w:t>_2</w:t>
-      </w:r>
-      <w:r>
-        <w:t> :</w:t>
-      </w:r>
-      <w:r>
-        <w:tab/>
-      </w:r>
-      <w:r>
-        <w:t>Liste non-vide</w:t>
-      </w:r>
-      <w:r>
-        <w:tab/>
-      </w:r>
-      <w:r>
-        <w:tab/>
-      </w:r>
-      <w:r>
-        <w:tab/>
-        <w:t>[Prop- Doublon]</w:t>
-      </w:r>
-    </w:p>
-    <w:p>
-      <w:pPr>
-        <w:spacing w:line="360" w:lineRule="auto"/>
-      </w:pPr>
-      <w:r>
-        <w:t>V1</w:t>
-      </w:r>
-      <w:r>
-        <w:t>_3</w:t>
-      </w:r>
-      <w:r>
-        <w:t> :</w:t>
-      </w:r>
-      <w:r>
-        <w:tab/>
-      </w:r>
-      <w:r>
-        <w:t>Liste avec doublons</w:t>
-      </w:r>
-      <w:r>
-        <w:tab/>
-      </w:r>
-      <w:r>
-        <w:tab/>
-      </w:r>
-      <w:r>
-        <w:t>[Prop-Union]</w:t>
-      </w:r>
-    </w:p>
-    <w:p>
-      <w:pPr>
-        <w:spacing w:line="360" w:lineRule="auto"/>
-      </w:pPr>
-      <w:r>
-        <w:t>V1</w:t>
-      </w:r>
-      <w:r>
-        <w:t>_4</w:t>
-      </w:r>
-      <w:r>
-        <w:t> :</w:t>
-      </w:r>
-      <w:r>
-        <w:tab/>
-      </w:r>
-      <w:r>
-        <w:t>Liste pleine</w:t>
-      </w:r>
-      <w:r>
-        <w:tab/>
-      </w:r>
-      <w:r>
-        <w:tab/>
-      </w:r>
-      <w:r>
-        <w:tab/>
-      </w:r>
-      <w:r>
-        <w:t>[Prop- Pleins]</w:t>
-      </w:r>
-    </w:p>
-    <w:p>
-      <w:pPr>
-        <w:spacing w:line="360" w:lineRule="auto"/>
-      </w:pPr>
-      <w:r>
-        <w:t>V1</w:t>
-      </w:r>
-      <w:r>
-        <w:t>_5</w:t>
-      </w:r>
-      <w:r>
-        <w:t> :</w:t>
+        <w:t>V1_5 :</w:t>
       </w:r>
       <w:r>
         <w:tab/>
@@ -1087,10 +1264,7 @@
         <w:spacing w:line="360" w:lineRule="auto"/>
       </w:pPr>
       <w:r>
-        <w:t>V2_1</w:t>
-      </w:r>
-      <w:r>
-        <w:t> :</w:t>
+        <w:t>V2_1 :</w:t>
       </w:r>
       <w:r>
         <w:tab/>
@@ -1119,10 +1293,7 @@
         <w:spacing w:line="360" w:lineRule="auto"/>
       </w:pPr>
       <w:r>
-        <w:t>V2_2</w:t>
-      </w:r>
-      <w:r>
-        <w:t> :</w:t>
+        <w:t>V2_2 :</w:t>
       </w:r>
       <w:r>
         <w:tab/>
@@ -1140,7 +1311,12 @@
         <w:tab/>
       </w:r>
       <w:r>
-        <w:t>[Prop- Doublon]</w:t>
+        <w:t>[Prop-</w:t>
+      </w:r>
+      <w:bookmarkStart w:id="0" w:name="_GoBack"/>
+      <w:bookmarkEnd w:id="0"/>
+      <w:r>
+        <w:t>Doublon]</w:t>
       </w:r>
     </w:p>
     <w:p>
@@ -1148,10 +1324,7 @@
         <w:spacing w:line="360" w:lineRule="auto"/>
       </w:pPr>
       <w:r>
-        <w:t>V2_3</w:t>
-      </w:r>
-      <w:r>
-        <w:t> :</w:t>
+        <w:t>V2_3 :</w:t>
       </w:r>
       <w:r>
         <w:tab/>
@@ -1174,10 +1347,7 @@
         <w:spacing w:line="360" w:lineRule="auto"/>
       </w:pPr>
       <w:r>
-        <w:t>V2_4</w:t>
-      </w:r>
-      <w:r>
-        <w:t> :</w:t>
+        <w:t>V2_4 :</w:t>
       </w:r>
       <w:r>
         <w:tab/>
@@ -1201,26 +1371,44 @@
     <w:p>
       <w:pPr>
         <w:spacing w:line="360" w:lineRule="auto"/>
-      </w:pPr>
-      <w:r>
-        <w:t>V2_5</w:t>
-      </w:r>
-      <w:r>
-        <w:t> :</w:t>
-      </w:r>
-      <w:r>
-        <w:tab/>
-      </w:r>
-      <w:r>
+        <w:rPr>
+          <w:lang w:val="en-US"/>
+        </w:rPr>
+      </w:pPr>
+      <w:r>
+        <w:rPr>
+          <w:lang w:val="en-US"/>
+        </w:rPr>
+        <w:t>V2_5 :</w:t>
+      </w:r>
+      <w:r>
+        <w:rPr>
+          <w:lang w:val="en-US"/>
+        </w:rPr>
+        <w:tab/>
+      </w:r>
+      <w:r>
+        <w:rPr>
+          <w:lang w:val="en-US"/>
+        </w:rPr>
         <w:t>Invalide</w:t>
       </w:r>
       <w:r>
-        <w:tab/>
-      </w:r>
-      <w:r>
-        <w:tab/>
-      </w:r>
-      <w:r>
+        <w:rPr>
+          <w:lang w:val="en-US"/>
+        </w:rPr>
+        <w:tab/>
+      </w:r>
+      <w:r>
+        <w:rPr>
+          <w:lang w:val="en-US"/>
+        </w:rPr>
+        <w:tab/>
+      </w:r>
+      <w:r>
+        <w:rPr>
+          <w:lang w:val="en-US"/>
+        </w:rPr>
         <w:tab/>
         <w:t>[Error]</w:t>
       </w:r>
@@ -1230,8 +1418,14 @@
         <w:tabs>
           <w:tab w:val="left" w:pos="1560"/>
         </w:tabs>
-      </w:pPr>
-      <w:r>
+        <w:rPr>
+          <w:lang w:val="en-US"/>
+        </w:rPr>
+      </w:pPr>
+      <w:r>
+        <w:rPr>
+          <w:lang w:val="en-US"/>
+        </w:rPr>
         <w:tab/>
       </w:r>
     </w:p>
@@ -1242,6 +1436,7 @@
         <w:rPr>
           <w:rFonts w:ascii="Calibri" w:hAnsi="Calibri" w:cs="Arial"/>
           <w:noProof/>
+          <w:lang w:val="en-US"/>
         </w:rPr>
       </w:pPr>
     </w:p>
@@ -1250,11 +1445,13 @@
         <w:pStyle w:val="Heading1"/>
         <w:rPr>
           <w:noProof/>
-        </w:rPr>
-      </w:pPr>
-      <w:r>
-        <w:rPr>
-          <w:noProof/>
+          <w:lang w:val="en-US"/>
+        </w:rPr>
+      </w:pPr>
+      <w:r>
+        <w:rPr>
+          <w:noProof/>
+          <w:lang w:val="en-US"/>
         </w:rPr>
         <w:t>Test EC (Each choice):</w:t>
       </w:r>
@@ -1266,6 +1463,7 @@
         <w:rPr>
           <w:rFonts w:ascii="Calibri" w:hAnsi="Calibri" w:cs="Arial"/>
           <w:noProof/>
+          <w:lang w:val="en-US"/>
         </w:rPr>
       </w:pPr>
     </w:p>
@@ -1287,10 +1485,7 @@
     </w:p>
     <w:p/>
     <w:p/>
-    <w:p>
-      <w:bookmarkStart w:id="0" w:name="_GoBack"/>
-      <w:bookmarkEnd w:id="0"/>
-    </w:p>
+    <w:p/>
     <w:sectPr>
       <w:pgSz w:w="12240" w:h="15840"/>
       <w:pgMar w:top="1440" w:right="1440" w:bottom="1440" w:left="1440" w:header="708" w:footer="708" w:gutter="0"/>
@@ -2535,7 +2730,7 @@
 </file>
 
 <file path=customXml/itemProps1.xml><?xml version="1.0" encoding="utf-8"?>
-<ds:datastoreItem xmlns:ds="http://schemas.openxmlformats.org/officeDocument/2006/customXml" ds:itemID="{19D756F6-56C5-4264-B8F3-3E6DAA119EE7}">
+<ds:datastoreItem xmlns:ds="http://schemas.openxmlformats.org/officeDocument/2006/customXml" ds:itemID="{9B02B4B8-3F01-4FA4-A80A-F61D0FC98BA6}">
   <ds:schemaRefs>
     <ds:schemaRef ds:uri="http://schemas.openxmlformats.org/officeDocument/2006/bibliography"/>
   </ds:schemaRefs>

</xml_diff>

<commit_message>
my last push for tp1
</commit_message>
<xml_diff>
--- a/tp2/LOG3430-TP2.docx
+++ b/tp2/LOG3430-TP2.docx
@@ -1,6 +1,6 @@
 
 <file path=word/document.xml><?xml version="1.0" encoding="utf-8"?>
-<w:document xmlns:wpc="http://schemas.microsoft.com/office/word/2010/wordprocessingCanvas" xmlns:cx="http://schemas.microsoft.com/office/drawing/2014/chartex" xmlns:cx1="http://schemas.microsoft.com/office/drawing/2015/9/8/chartex" xmlns:cx2="http://schemas.microsoft.com/office/drawing/2015/10/21/chartex" xmlns:mc="http://schemas.openxmlformats.org/markup-compatibility/2006" xmlns:o="urn:schemas-microsoft-com:office:office" xmlns:r="http://schemas.openxmlformats.org/officeDocument/2006/relationships" xmlns:m="http://schemas.openxmlformats.org/officeDocument/2006/math" xmlns:v="urn:schemas-microsoft-com:vml" xmlns:wp14="http://schemas.microsoft.com/office/word/2010/wordprocessingDrawing" xmlns:wp="http://schemas.openxmlformats.org/drawingml/2006/wordprocessingDrawing" xmlns:w10="urn:schemas-microsoft-com:office:word" xmlns:w="http://schemas.openxmlformats.org/wordprocessingml/2006/main" xmlns:w14="http://schemas.microsoft.com/office/word/2010/wordml" xmlns:w15="http://schemas.microsoft.com/office/word/2012/wordml" xmlns:w16se="http://schemas.microsoft.com/office/word/2015/wordml/symex" xmlns:wpg="http://schemas.microsoft.com/office/word/2010/wordprocessingGroup" xmlns:wpi="http://schemas.microsoft.com/office/word/2010/wordprocessingInk" xmlns:wne="http://schemas.microsoft.com/office/word/2006/wordml" xmlns:wps="http://schemas.microsoft.com/office/word/2010/wordprocessingShape" mc:Ignorable="w14 w15 w16se wp14">
+<w:document xmlns:wpc="http://schemas.microsoft.com/office/word/2010/wordprocessingCanvas" xmlns:mo="http://schemas.microsoft.com/office/mac/office/2008/main" xmlns:mc="http://schemas.openxmlformats.org/markup-compatibility/2006" xmlns:mv="urn:schemas-microsoft-com:mac:vml" xmlns:o="urn:schemas-microsoft-com:office:office" xmlns:r="http://schemas.openxmlformats.org/officeDocument/2006/relationships" xmlns:m="http://schemas.openxmlformats.org/officeDocument/2006/math" xmlns:v="urn:schemas-microsoft-com:vml" xmlns:wp14="http://schemas.microsoft.com/office/word/2010/wordprocessingDrawing" xmlns:wp="http://schemas.openxmlformats.org/drawingml/2006/wordprocessingDrawing" xmlns:w10="urn:schemas-microsoft-com:office:word" xmlns:w="http://schemas.openxmlformats.org/wordprocessingml/2006/main" xmlns:w14="http://schemas.microsoft.com/office/word/2010/wordml" xmlns:w15="http://schemas.microsoft.com/office/word/2012/wordml" xmlns:wpg="http://schemas.microsoft.com/office/word/2010/wordprocessingGroup" xmlns:wpi="http://schemas.microsoft.com/office/word/2010/wordprocessingInk" xmlns:wne="http://schemas.microsoft.com/office/word/2006/wordml" xmlns:wps="http://schemas.microsoft.com/office/word/2010/wordprocessingShape" mc:Ignorable="w14 w15 wp14">
   <w:body>
     <w:p>
       <w:pPr>
@@ -15,7 +15,7 @@
         <w:rPr>
           <w:rFonts w:ascii="Calibri" w:hAnsi="Calibri" w:cs="Arial"/>
           <w:noProof/>
-          <w:lang w:eastAsia="fr-CA"/>
+          <w:lang w:val="en-US"/>
         </w:rPr>
         <w:drawing>
           <wp:inline distT="19050" distB="19050" distL="19050" distR="19050" wp14:anchorId="131894CD" wp14:editId="31112EAD">
@@ -556,6 +556,37 @@
           <w:noProof/>
         </w:rPr>
         <w:lastRenderedPageBreak/>
+        <w:t xml:space="preserve">Introduction </w:t>
+      </w:r>
+    </w:p>
+    <w:p/>
+    <w:p>
+      <w:pPr>
+        <w:spacing w:line="276" w:lineRule="auto"/>
+      </w:pPr>
+      <w:r>
+        <w:t xml:space="preserve">Dans ce </w:t>
+      </w:r>
+      <w:r>
+        <w:t xml:space="preserve">deuxième laboratoire du cours de LOG#430(Tests et validation de logiciels), nous avons à analyser et implémenter des tests fonctionnels (boite noire) du projet ListeChainnee implémenté au TP1 </w:t>
+      </w:r>
+      <w:bookmarkStart w:id="0" w:name="_GoBack"/>
+      <w:bookmarkEnd w:id="0"/>
+      <w:r>
+        <w:t>. Nous avons utilisé la technique et la méthodologie de description utilise dans le cours pour effectuer et présenter l’analyse.</w:t>
+      </w:r>
+    </w:p>
+    <w:p>
+      <w:pPr>
+        <w:pStyle w:val="Heading1"/>
+        <w:rPr>
+          <w:noProof/>
+        </w:rPr>
+      </w:pPr>
+      <w:r>
+        <w:rPr>
+          <w:noProof/>
+        </w:rPr>
         <w:t>Analyse selon la methode category-partition :</w:t>
       </w:r>
     </w:p>
@@ -1041,6 +1072,7 @@
         <w:spacing w:line="360" w:lineRule="auto"/>
       </w:pPr>
       <w:r>
+        <w:lastRenderedPageBreak/>
         <w:t>V2_2 :</w:t>
       </w:r>
       <w:r>
@@ -1142,7 +1174,6 @@
           <w:noProof/>
           <w:u w:val="single"/>
         </w:rPr>
-        <w:lastRenderedPageBreak/>
         <w:t>Add</w:t>
       </w:r>
     </w:p>
@@ -1537,73 +1568,38 @@
         <w:spacing w:line="360" w:lineRule="auto"/>
       </w:pPr>
       <w:r>
-        <w:t>S</w:t>
-      </w:r>
-      <w:r>
-        <w:t>1</w:t>
-      </w:r>
-      <w:r>
-        <w:t xml:space="preserve"> </w:t>
-      </w:r>
-      <w:r>
-        <w:t xml:space="preserve">: </w:t>
-      </w:r>
-      <w:r>
-        <w:t>Liste vide</w:t>
-      </w:r>
-      <w:r>
-        <w:t xml:space="preserve"> </w:t>
-      </w:r>
-      <w:r>
-        <w:tab/>
-      </w:r>
-      <w:r>
-        <w:tab/>
-      </w:r>
-      <w:r>
-        <w:tab/>
-      </w:r>
-      <w:r>
-        <w:tab/>
-      </w:r>
-      <w:r>
-        <w:t>[</w:t>
-      </w:r>
-      <w:r>
-        <w:t>Vide</w:t>
-      </w:r>
-      <w:r>
-        <w:t>]</w:t>
-      </w:r>
-    </w:p>
-    <w:p>
-      <w:pPr>
-        <w:spacing w:line="360" w:lineRule="auto"/>
-      </w:pPr>
-      <w:r>
-        <w:t>S</w:t>
-      </w:r>
-      <w:r>
-        <w:t xml:space="preserve">2 : </w:t>
-      </w:r>
-      <w:r>
-        <w:t>Liste normale</w:t>
-      </w:r>
-      <w:r>
-        <w:tab/>
-      </w:r>
-      <w:r>
-        <w:tab/>
-      </w:r>
-      <w:r>
-        <w:tab/>
-        <w:t>[</w:t>
-      </w:r>
-      <w:r>
-        <w:t>Size-Normal</w:t>
-      </w:r>
-      <w:r>
-        <w:t>]</w:t>
+        <w:t xml:space="preserve">S1 : Liste vide </w:t>
+      </w:r>
+      <w:r>
+        <w:tab/>
+      </w:r>
+      <w:r>
+        <w:tab/>
+      </w:r>
+      <w:r>
+        <w:tab/>
+      </w:r>
+      <w:r>
+        <w:tab/>
+        <w:t>[Vide]</w:t>
+      </w:r>
+    </w:p>
+    <w:p>
+      <w:pPr>
+        <w:spacing w:line="360" w:lineRule="auto"/>
+      </w:pPr>
+      <w:r>
+        <w:t>S2 : Liste normale</w:t>
+      </w:r>
+      <w:r>
+        <w:tab/>
+      </w:r>
+      <w:r>
+        <w:tab/>
+      </w:r>
+      <w:r>
+        <w:tab/>
+        <w:t>[Size-Normal]</w:t>
       </w:r>
     </w:p>
     <w:p/>
@@ -1612,7 +1608,6 @@
         <w:pStyle w:val="Heading2"/>
       </w:pPr>
       <w:r>
-        <w:lastRenderedPageBreak/>
         <w:t>Reset</w:t>
       </w:r>
     </w:p>
@@ -1691,37 +1686,7 @@
         <w:t>ListeChaineeImplTest_AC</w:t>
       </w:r>
       <w:r>
-        <w:t xml:space="preserve"> implémente les test AC de la méthode build de la classe ListeChainee. Le fichier ListeChaineeImplTest_EC</w:t>
-      </w:r>
-      <w:r>
-        <w:t xml:space="preserve"> </w:t>
-      </w:r>
-      <w:r>
-        <w:t>implémente</w:t>
-      </w:r>
-      <w:r>
-        <w:t xml:space="preserve"> les test </w:t>
-      </w:r>
-      <w:r>
-        <w:t>EC</w:t>
-      </w:r>
-      <w:r>
-        <w:t xml:space="preserve"> de la </w:t>
-      </w:r>
-      <w:r>
-        <w:t>méthode</w:t>
-      </w:r>
-      <w:r>
-        <w:t xml:space="preserve"> build de</w:t>
-      </w:r>
-      <w:r>
-        <w:t xml:space="preserve"> la classe</w:t>
-      </w:r>
-      <w:r>
-        <w:t xml:space="preserve"> ListeChainee.</w:t>
-      </w:r>
-      <w:r>
-        <w:t xml:space="preserve"> Le fichier </w:t>
+        <w:t xml:space="preserve"> implémente les test AC de la méthode build de la classe ListeChainee. Le fichier ListeChaineeImplTest_EC implémente les test EC de la méthode build de la classe ListeChainee. Le fichier </w:t>
       </w:r>
       <w:r>
         <w:t>MyListImplTest.java</w:t>
@@ -2000,55 +1965,6 @@
     </w:p>
     <w:p>
       <w:pPr>
-        <w:pStyle w:val="Heading3"/>
-        <w:rPr>
-          <w:lang w:val="en-US"/>
-        </w:rPr>
-      </w:pPr>
-      <w:r>
-        <w:rPr>
-          <w:lang w:val="en-US"/>
-        </w:rPr>
-        <w:t>RemoveAtPosition</w:t>
-      </w:r>
-    </w:p>
-    <w:p>
-      <w:pPr>
-        <w:rPr>
-          <w:lang w:val="en-US"/>
-        </w:rPr>
-      </w:pPr>
-    </w:p>
-    <w:p>
-      <w:pPr>
-        <w:spacing w:line="360" w:lineRule="auto"/>
-        <w:rPr>
-          <w:lang w:val="en-US"/>
-        </w:rPr>
-      </w:pPr>
-      <w:r>
-        <w:rPr>
-          <w:lang w:val="en-US"/>
-        </w:rPr>
-        <w:t xml:space="preserve">Test 1 : Pos1 </w:t>
-      </w:r>
-    </w:p>
-    <w:p>
-      <w:pPr>
-        <w:spacing w:line="360" w:lineRule="auto"/>
-        <w:rPr>
-          <w:lang w:val="en-US"/>
-        </w:rPr>
-      </w:pPr>
-      <w:r>
-        <w:rPr>
-          <w:lang w:val="en-US"/>
-        </w:rPr>
-        <w:t xml:space="preserve">Test 2 : Pos2 </w:t>
-      </w:r>
-    </w:p>
-    <w:p>
-      <w:pPr>
         <w:tabs>
           <w:tab w:val="left" w:pos="1560"/>
         </w:tabs>
@@ -2059,106 +1975,9 @@
     </w:p>
     <w:p>
       <w:pPr>
-        <w:pStyle w:val="Heading3"/>
-        <w:rPr>
-          <w:lang w:val="en-US"/>
-        </w:rPr>
-      </w:pPr>
-      <w:r>
-        <w:rPr>
-          <w:lang w:val="en-US"/>
-        </w:rPr>
-        <w:t>RemoveItem</w:t>
-      </w:r>
-    </w:p>
-    <w:p>
-      <w:pPr>
-        <w:rPr>
-          <w:lang w:val="en-US"/>
-        </w:rPr>
-      </w:pPr>
-    </w:p>
-    <w:p>
-      <w:pPr>
-        <w:spacing w:line="360" w:lineRule="auto"/>
-        <w:rPr>
-          <w:lang w:val="en-US"/>
-        </w:rPr>
-      </w:pPr>
-      <w:r>
-        <w:rPr>
-          <w:lang w:val="en-US"/>
-        </w:rPr>
-        <w:t xml:space="preserve">Test 1 : E1 </w:t>
-      </w:r>
-    </w:p>
-    <w:p>
-      <w:pPr>
-        <w:spacing w:line="360" w:lineRule="auto"/>
-        <w:rPr>
-          <w:lang w:val="en-US"/>
-        </w:rPr>
-      </w:pPr>
-      <w:r>
-        <w:rPr>
-          <w:lang w:val="en-US"/>
-        </w:rPr>
-        <w:t xml:space="preserve">Test 2 : E2 </w:t>
-      </w:r>
-    </w:p>
-    <w:p>
-      <w:pPr>
-        <w:rPr>
-          <w:lang w:val="en-US"/>
-        </w:rPr>
-      </w:pPr>
-    </w:p>
-    <w:p>
-      <w:pPr>
-        <w:pStyle w:val="Heading3"/>
-      </w:pPr>
-      <w:r>
-        <w:t>SetAt</w:t>
-      </w:r>
-    </w:p>
-    <w:p>
-      <w:pPr>
         <w:tabs>
           <w:tab w:val="left" w:pos="1560"/>
         </w:tabs>
-      </w:pPr>
-    </w:p>
-    <w:p>
-      <w:pPr>
-        <w:spacing w:line="360" w:lineRule="auto"/>
-        <w:rPr>
-          <w:lang w:val="en-US"/>
-        </w:rPr>
-      </w:pPr>
-      <w:r>
-        <w:rPr>
-          <w:lang w:val="en-US"/>
-        </w:rPr>
-        <w:t xml:space="preserve">Test 1 : P1 </w:t>
-      </w:r>
-    </w:p>
-    <w:p>
-      <w:pPr>
-        <w:spacing w:line="360" w:lineRule="auto"/>
-        <w:rPr>
-          <w:lang w:val="en-US"/>
-        </w:rPr>
-      </w:pPr>
-      <w:r>
-        <w:rPr>
-          <w:lang w:val="en-US"/>
-        </w:rPr>
-        <w:t xml:space="preserve">Test 2 : P2 </w:t>
-      </w:r>
-    </w:p>
-    <w:p>
-      <w:pPr>
-        <w:spacing w:line="360" w:lineRule="auto"/>
         <w:rPr>
           <w:lang w:val="en-US"/>
         </w:rPr>
@@ -2175,100 +1994,43 @@
         <w:rPr>
           <w:lang w:val="en-US"/>
         </w:rPr>
-        <w:t>GetAt</w:t>
-      </w:r>
-    </w:p>
-    <w:p>
-      <w:pPr>
-        <w:rPr>
-          <w:lang w:val="en-US"/>
-        </w:rPr>
-      </w:pPr>
-    </w:p>
-    <w:p>
-      <w:pPr>
-        <w:spacing w:line="360" w:lineRule="auto"/>
-        <w:rPr>
-          <w:lang w:val="en-US"/>
-        </w:rPr>
-      </w:pPr>
-      <w:r>
-        <w:rPr>
-          <w:lang w:val="en-US"/>
-        </w:rPr>
-        <w:t>Test 1 : P1</w:t>
-      </w:r>
-    </w:p>
-    <w:p>
-      <w:pPr>
-        <w:rPr>
-          <w:lang w:val="en-US"/>
-        </w:rPr>
-      </w:pPr>
-      <w:r>
-        <w:rPr>
-          <w:lang w:val="en-US"/>
-        </w:rPr>
-        <w:t>Test 2 : P2</w:t>
-      </w:r>
-    </w:p>
-    <w:p>
-      <w:pPr>
-        <w:rPr>
-          <w:lang w:val="en-US"/>
-        </w:rPr>
-      </w:pPr>
-    </w:p>
-    <w:p>
-      <w:pPr>
-        <w:pStyle w:val="Heading3"/>
-        <w:rPr>
-          <w:lang w:val="en-US"/>
-        </w:rPr>
-      </w:pPr>
-      <w:r>
-        <w:rPr>
-          <w:lang w:val="en-US"/>
-        </w:rPr>
-        <w:t>GetSize</w:t>
-      </w:r>
-    </w:p>
-    <w:p>
-      <w:pPr>
-        <w:rPr>
-          <w:lang w:val="en-US"/>
-        </w:rPr>
-      </w:pPr>
-    </w:p>
-    <w:p>
-      <w:pPr>
-        <w:spacing w:line="360" w:lineRule="auto"/>
-      </w:pPr>
-      <w:r>
-        <w:t xml:space="preserve">Test 1 : </w:t>
-      </w:r>
-      <w:r>
-        <w:t xml:space="preserve">S1 </w:t>
-      </w:r>
-    </w:p>
-    <w:p>
-      <w:pPr>
-        <w:spacing w:line="360" w:lineRule="auto"/>
-      </w:pPr>
-      <w:r>
-        <w:t xml:space="preserve">Test 2 : </w:t>
-      </w:r>
-      <w:r>
-        <w:t xml:space="preserve">S2 </w:t>
-      </w:r>
-    </w:p>
-    <w:p/>
-    <w:p>
-      <w:pPr>
-        <w:pStyle w:val="Heading3"/>
-      </w:pPr>
-      <w:r>
-        <w:t>Reset</w:t>
+        <w:lastRenderedPageBreak/>
+        <w:t>RemoveAtPosition</w:t>
+      </w:r>
+    </w:p>
+    <w:p>
+      <w:pPr>
+        <w:rPr>
+          <w:lang w:val="en-US"/>
+        </w:rPr>
+      </w:pPr>
+    </w:p>
+    <w:p>
+      <w:pPr>
+        <w:spacing w:line="360" w:lineRule="auto"/>
+        <w:rPr>
+          <w:lang w:val="en-US"/>
+        </w:rPr>
+      </w:pPr>
+      <w:r>
+        <w:rPr>
+          <w:lang w:val="en-US"/>
+        </w:rPr>
+        <w:t xml:space="preserve">Test 1 : Pos1 </w:t>
+      </w:r>
+    </w:p>
+    <w:p>
+      <w:pPr>
+        <w:spacing w:line="360" w:lineRule="auto"/>
+        <w:rPr>
+          <w:lang w:val="en-US"/>
+        </w:rPr>
+      </w:pPr>
+      <w:r>
+        <w:rPr>
+          <w:lang w:val="en-US"/>
+        </w:rPr>
+        <w:t xml:space="preserve">Test 2 : Pos2 </w:t>
       </w:r>
     </w:p>
     <w:p>
@@ -2276,7 +2038,74 @@
         <w:tabs>
           <w:tab w:val="left" w:pos="1560"/>
         </w:tabs>
-      </w:pPr>
+        <w:rPr>
+          <w:lang w:val="en-US"/>
+        </w:rPr>
+      </w:pPr>
+    </w:p>
+    <w:p>
+      <w:pPr>
+        <w:pStyle w:val="Heading3"/>
+        <w:rPr>
+          <w:lang w:val="en-US"/>
+        </w:rPr>
+      </w:pPr>
+      <w:r>
+        <w:rPr>
+          <w:lang w:val="en-US"/>
+        </w:rPr>
+        <w:t>RemoveItem</w:t>
+      </w:r>
+    </w:p>
+    <w:p>
+      <w:pPr>
+        <w:rPr>
+          <w:lang w:val="en-US"/>
+        </w:rPr>
+      </w:pPr>
+    </w:p>
+    <w:p>
+      <w:pPr>
+        <w:spacing w:line="360" w:lineRule="auto"/>
+        <w:rPr>
+          <w:lang w:val="en-US"/>
+        </w:rPr>
+      </w:pPr>
+      <w:r>
+        <w:rPr>
+          <w:lang w:val="en-US"/>
+        </w:rPr>
+        <w:t xml:space="preserve">Test 1 : E1 </w:t>
+      </w:r>
+    </w:p>
+    <w:p>
+      <w:pPr>
+        <w:spacing w:line="360" w:lineRule="auto"/>
+        <w:rPr>
+          <w:lang w:val="en-US"/>
+        </w:rPr>
+      </w:pPr>
+      <w:r>
+        <w:rPr>
+          <w:lang w:val="en-US"/>
+        </w:rPr>
+        <w:t xml:space="preserve">Test 2 : E2 </w:t>
+      </w:r>
+    </w:p>
+    <w:p>
+      <w:pPr>
+        <w:rPr>
+          <w:lang w:val="en-US"/>
+        </w:rPr>
+      </w:pPr>
+    </w:p>
+    <w:p>
+      <w:pPr>
+        <w:pStyle w:val="Heading3"/>
+      </w:pPr>
+      <w:r>
+        <w:t>SetAt</w:t>
+      </w:r>
     </w:p>
     <w:p>
       <w:pPr>
@@ -2284,6 +2113,163 @@
           <w:tab w:val="left" w:pos="1560"/>
         </w:tabs>
       </w:pPr>
+    </w:p>
+    <w:p>
+      <w:pPr>
+        <w:spacing w:line="360" w:lineRule="auto"/>
+        <w:rPr>
+          <w:lang w:val="en-US"/>
+        </w:rPr>
+      </w:pPr>
+      <w:r>
+        <w:rPr>
+          <w:lang w:val="en-US"/>
+        </w:rPr>
+        <w:t xml:space="preserve">Test 1 : P1 </w:t>
+      </w:r>
+    </w:p>
+    <w:p>
+      <w:pPr>
+        <w:spacing w:line="360" w:lineRule="auto"/>
+        <w:rPr>
+          <w:lang w:val="en-US"/>
+        </w:rPr>
+      </w:pPr>
+      <w:r>
+        <w:rPr>
+          <w:lang w:val="en-US"/>
+        </w:rPr>
+        <w:t xml:space="preserve">Test 2 : P2 </w:t>
+      </w:r>
+    </w:p>
+    <w:p>
+      <w:pPr>
+        <w:spacing w:line="360" w:lineRule="auto"/>
+        <w:rPr>
+          <w:lang w:val="en-US"/>
+        </w:rPr>
+      </w:pPr>
+    </w:p>
+    <w:p>
+      <w:pPr>
+        <w:pStyle w:val="Heading3"/>
+        <w:rPr>
+          <w:lang w:val="en-US"/>
+        </w:rPr>
+      </w:pPr>
+      <w:r>
+        <w:rPr>
+          <w:lang w:val="en-US"/>
+        </w:rPr>
+        <w:t>GetAt</w:t>
+      </w:r>
+    </w:p>
+    <w:p>
+      <w:pPr>
+        <w:rPr>
+          <w:lang w:val="en-US"/>
+        </w:rPr>
+      </w:pPr>
+    </w:p>
+    <w:p>
+      <w:pPr>
+        <w:spacing w:line="360" w:lineRule="auto"/>
+        <w:rPr>
+          <w:lang w:val="en-US"/>
+        </w:rPr>
+      </w:pPr>
+      <w:r>
+        <w:rPr>
+          <w:lang w:val="en-US"/>
+        </w:rPr>
+        <w:t>Test 1 : P1</w:t>
+      </w:r>
+    </w:p>
+    <w:p>
+      <w:pPr>
+        <w:rPr>
+          <w:lang w:val="en-US"/>
+        </w:rPr>
+      </w:pPr>
+      <w:r>
+        <w:rPr>
+          <w:lang w:val="en-US"/>
+        </w:rPr>
+        <w:t>Test 2 : P2</w:t>
+      </w:r>
+    </w:p>
+    <w:p>
+      <w:pPr>
+        <w:rPr>
+          <w:lang w:val="en-US"/>
+        </w:rPr>
+      </w:pPr>
+    </w:p>
+    <w:p>
+      <w:pPr>
+        <w:pStyle w:val="Heading3"/>
+        <w:rPr>
+          <w:lang w:val="en-US"/>
+        </w:rPr>
+      </w:pPr>
+      <w:r>
+        <w:rPr>
+          <w:lang w:val="en-US"/>
+        </w:rPr>
+        <w:t>GetSize</w:t>
+      </w:r>
+    </w:p>
+    <w:p>
+      <w:pPr>
+        <w:rPr>
+          <w:lang w:val="en-US"/>
+        </w:rPr>
+      </w:pPr>
+    </w:p>
+    <w:p>
+      <w:pPr>
+        <w:spacing w:line="360" w:lineRule="auto"/>
+      </w:pPr>
+      <w:r>
+        <w:t xml:space="preserve">Test 1 : </w:t>
+      </w:r>
+      <w:r>
+        <w:t xml:space="preserve">S1 </w:t>
+      </w:r>
+    </w:p>
+    <w:p>
+      <w:pPr>
+        <w:spacing w:line="360" w:lineRule="auto"/>
+      </w:pPr>
+      <w:r>
+        <w:t xml:space="preserve">Test 2 : </w:t>
+      </w:r>
+      <w:r>
+        <w:t xml:space="preserve">S2 </w:t>
+      </w:r>
+    </w:p>
+    <w:p/>
+    <w:p>
+      <w:pPr>
+        <w:pStyle w:val="Heading3"/>
+      </w:pPr>
+      <w:r>
+        <w:t>Reset</w:t>
+      </w:r>
+    </w:p>
+    <w:p>
+      <w:pPr>
+        <w:tabs>
+          <w:tab w:val="left" w:pos="1560"/>
+        </w:tabs>
+      </w:pPr>
+    </w:p>
+    <w:p>
+      <w:pPr>
+        <w:tabs>
+          <w:tab w:val="left" w:pos="1560"/>
+        </w:tabs>
+      </w:pPr>
       <w:r>
         <w:t>T1 : Vérifier si la liste est vide</w:t>
       </w:r>
@@ -2362,6 +2348,96 @@
     <w:p/>
     <w:p>
       <w:pPr>
+        <w:tabs>
+          <w:tab w:val="left" w:pos="1560"/>
+        </w:tabs>
+        <w:rPr>
+          <w:lang w:val="fr-FR"/>
+        </w:rPr>
+      </w:pPr>
+      <w:r>
+        <w:rPr>
+          <w:lang w:val="fr-FR"/>
+        </w:rPr>
+        <w:lastRenderedPageBreak/>
+        <w:t xml:space="preserve">Des commentaires </w:t>
+      </w:r>
+      <w:r>
+        <w:rPr>
+          <w:b/>
+          <w:lang w:val="fr-FR"/>
+        </w:rPr>
+        <w:t>@javadoc</w:t>
+      </w:r>
+      <w:r>
+        <w:rPr>
+          <w:lang w:val="fr-FR"/>
+        </w:rPr>
+        <w:t xml:space="preserve"> ont ete ajoutes au </w:t>
+      </w:r>
+      <w:r>
+        <w:rPr>
+          <w:lang w:val="fr-FR"/>
+        </w:rPr>
+        <w:t>début</w:t>
+      </w:r>
+      <w:r>
+        <w:rPr>
+          <w:lang w:val="fr-FR"/>
+        </w:rPr>
+        <w:t xml:space="preserve"> de chaque </w:t>
+      </w:r>
+      <w:r>
+        <w:rPr>
+          <w:lang w:val="fr-FR"/>
+        </w:rPr>
+        <w:t>fonction</w:t>
+      </w:r>
+      <w:r>
+        <w:rPr>
+          <w:lang w:val="fr-FR"/>
+        </w:rPr>
+        <w:t xml:space="preserve"> de test pour faciliter la </w:t>
+      </w:r>
+      <w:r>
+        <w:rPr>
+          <w:lang w:val="fr-FR"/>
+        </w:rPr>
+        <w:t>compréhension</w:t>
+      </w:r>
+      <w:r>
+        <w:rPr>
+          <w:lang w:val="fr-FR"/>
+        </w:rPr>
+        <w:t xml:space="preserve"> et </w:t>
+      </w:r>
+      <w:r>
+        <w:rPr>
+          <w:lang w:val="fr-FR"/>
+        </w:rPr>
+        <w:t>améliorer</w:t>
+      </w:r>
+      <w:r>
+        <w:rPr>
+          <w:lang w:val="fr-FR"/>
+        </w:rPr>
+        <w:t xml:space="preserve">  la </w:t>
+      </w:r>
+      <w:r>
+        <w:rPr>
+          <w:lang w:val="fr-FR"/>
+        </w:rPr>
+        <w:t>lisibilité</w:t>
+      </w:r>
+      <w:r>
+        <w:rPr>
+          <w:lang w:val="fr-FR"/>
+        </w:rPr>
+        <w:t>.</w:t>
+      </w:r>
+    </w:p>
+    <w:p>
+      <w:pPr>
         <w:pStyle w:val="Heading1"/>
       </w:pPr>
       <w:r>
@@ -2370,8 +2446,15 @@
     </w:p>
     <w:p/>
     <w:p>
-      <w:bookmarkStart w:id="0" w:name="_GoBack"/>
-      <w:bookmarkEnd w:id="0"/>
+      <w:r>
+        <w:t xml:space="preserve">Ce travail pratique nous a permis de nous familiariser et de mettre pratique les notions acquises sur les tests </w:t>
+      </w:r>
+      <w:r>
+        <w:t>fonctionnels (</w:t>
+      </w:r>
+      <w:r>
+        <w:t>Black box ) dans le cadre du cours.</w:t>
+      </w:r>
     </w:p>
     <w:sectPr>
       <w:pgSz w:w="12240" w:h="15840"/>
@@ -2384,7 +2467,7 @@
 </file>
 
 <file path=word/endnotes.xml><?xml version="1.0" encoding="utf-8"?>
-<w:endnotes xmlns:wpc="http://schemas.microsoft.com/office/word/2010/wordprocessingCanvas" xmlns:cx="http://schemas.microsoft.com/office/drawing/2014/chartex" xmlns:cx1="http://schemas.microsoft.com/office/drawing/2015/9/8/chartex" xmlns:cx2="http://schemas.microsoft.com/office/drawing/2015/10/21/chartex" xmlns:mc="http://schemas.openxmlformats.org/markup-compatibility/2006" xmlns:o="urn:schemas-microsoft-com:office:office" xmlns:r="http://schemas.openxmlformats.org/officeDocument/2006/relationships" xmlns:m="http://schemas.openxmlformats.org/officeDocument/2006/math" xmlns:v="urn:schemas-microsoft-com:vml" xmlns:wp14="http://schemas.microsoft.com/office/word/2010/wordprocessingDrawing" xmlns:wp="http://schemas.openxmlformats.org/drawingml/2006/wordprocessingDrawing" xmlns:w10="urn:schemas-microsoft-com:office:word" xmlns:w="http://schemas.openxmlformats.org/wordprocessingml/2006/main" xmlns:w14="http://schemas.microsoft.com/office/word/2010/wordml" xmlns:w15="http://schemas.microsoft.com/office/word/2012/wordml" xmlns:w16se="http://schemas.microsoft.com/office/word/2015/wordml/symex" xmlns:wpg="http://schemas.microsoft.com/office/word/2010/wordprocessingGroup" xmlns:wpi="http://schemas.microsoft.com/office/word/2010/wordprocessingInk" xmlns:wne="http://schemas.microsoft.com/office/word/2006/wordml" xmlns:wps="http://schemas.microsoft.com/office/word/2010/wordprocessingShape" mc:Ignorable="w14 w15 w16se wp14">
+<w:endnotes xmlns:wpc="http://schemas.microsoft.com/office/word/2010/wordprocessingCanvas" xmlns:mo="http://schemas.microsoft.com/office/mac/office/2008/main" xmlns:mc="http://schemas.openxmlformats.org/markup-compatibility/2006" xmlns:mv="urn:schemas-microsoft-com:mac:vml" xmlns:o="urn:schemas-microsoft-com:office:office" xmlns:r="http://schemas.openxmlformats.org/officeDocument/2006/relationships" xmlns:m="http://schemas.openxmlformats.org/officeDocument/2006/math" xmlns:v="urn:schemas-microsoft-com:vml" xmlns:wp14="http://schemas.microsoft.com/office/word/2010/wordprocessingDrawing" xmlns:wp="http://schemas.openxmlformats.org/drawingml/2006/wordprocessingDrawing" xmlns:w10="urn:schemas-microsoft-com:office:word" xmlns:w="http://schemas.openxmlformats.org/wordprocessingml/2006/main" xmlns:w14="http://schemas.microsoft.com/office/word/2010/wordml" xmlns:w15="http://schemas.microsoft.com/office/word/2012/wordml" xmlns:wpg="http://schemas.microsoft.com/office/word/2010/wordprocessingGroup" xmlns:wpi="http://schemas.microsoft.com/office/word/2010/wordprocessingInk" xmlns:wne="http://schemas.microsoft.com/office/word/2006/wordml" xmlns:wps="http://schemas.microsoft.com/office/word/2010/wordprocessingShape" mc:Ignorable="w14 w15 wp14">
   <w:endnote w:type="separator" w:id="-1">
     <w:p>
       <w:r>
@@ -2403,7 +2486,7 @@
 </file>
 
 <file path=word/footnotes.xml><?xml version="1.0" encoding="utf-8"?>
-<w:footnotes xmlns:wpc="http://schemas.microsoft.com/office/word/2010/wordprocessingCanvas" xmlns:cx="http://schemas.microsoft.com/office/drawing/2014/chartex" xmlns:cx1="http://schemas.microsoft.com/office/drawing/2015/9/8/chartex" xmlns:cx2="http://schemas.microsoft.com/office/drawing/2015/10/21/chartex" xmlns:mc="http://schemas.openxmlformats.org/markup-compatibility/2006" xmlns:o="urn:schemas-microsoft-com:office:office" xmlns:r="http://schemas.openxmlformats.org/officeDocument/2006/relationships" xmlns:m="http://schemas.openxmlformats.org/officeDocument/2006/math" xmlns:v="urn:schemas-microsoft-com:vml" xmlns:wp14="http://schemas.microsoft.com/office/word/2010/wordprocessingDrawing" xmlns:wp="http://schemas.openxmlformats.org/drawingml/2006/wordprocessingDrawing" xmlns:w10="urn:schemas-microsoft-com:office:word" xmlns:w="http://schemas.openxmlformats.org/wordprocessingml/2006/main" xmlns:w14="http://schemas.microsoft.com/office/word/2010/wordml" xmlns:w15="http://schemas.microsoft.com/office/word/2012/wordml" xmlns:w16se="http://schemas.microsoft.com/office/word/2015/wordml/symex" xmlns:wpg="http://schemas.microsoft.com/office/word/2010/wordprocessingGroup" xmlns:wpi="http://schemas.microsoft.com/office/word/2010/wordprocessingInk" xmlns:wne="http://schemas.microsoft.com/office/word/2006/wordml" xmlns:wps="http://schemas.microsoft.com/office/word/2010/wordprocessingShape" mc:Ignorable="w14 w15 w16se wp14">
+<w:footnotes xmlns:wpc="http://schemas.microsoft.com/office/word/2010/wordprocessingCanvas" xmlns:mo="http://schemas.microsoft.com/office/mac/office/2008/main" xmlns:mc="http://schemas.openxmlformats.org/markup-compatibility/2006" xmlns:mv="urn:schemas-microsoft-com:mac:vml" xmlns:o="urn:schemas-microsoft-com:office:office" xmlns:r="http://schemas.openxmlformats.org/officeDocument/2006/relationships" xmlns:m="http://schemas.openxmlformats.org/officeDocument/2006/math" xmlns:v="urn:schemas-microsoft-com:vml" xmlns:wp14="http://schemas.microsoft.com/office/word/2010/wordprocessingDrawing" xmlns:wp="http://schemas.openxmlformats.org/drawingml/2006/wordprocessingDrawing" xmlns:w10="urn:schemas-microsoft-com:office:word" xmlns:w="http://schemas.openxmlformats.org/wordprocessingml/2006/main" xmlns:w14="http://schemas.microsoft.com/office/word/2010/wordml" xmlns:w15="http://schemas.microsoft.com/office/word/2012/wordml" xmlns:wpg="http://schemas.microsoft.com/office/word/2010/wordprocessingGroup" xmlns:wpi="http://schemas.microsoft.com/office/word/2010/wordprocessingInk" xmlns:wne="http://schemas.microsoft.com/office/word/2006/wordml" xmlns:wps="http://schemas.microsoft.com/office/word/2010/wordprocessingShape" mc:Ignorable="w14 w15 wp14">
   <w:footnote w:type="separator" w:id="-1">
     <w:p>
       <w:r>
@@ -2422,8 +2505,8 @@
 </file>
 
 <file path=word/numbering.xml><?xml version="1.0" encoding="utf-8"?>
-<w:numbering xmlns:wpc="http://schemas.microsoft.com/office/word/2010/wordprocessingCanvas" xmlns:cx="http://schemas.microsoft.com/office/drawing/2014/chartex" xmlns:cx1="http://schemas.microsoft.com/office/drawing/2015/9/8/chartex" xmlns:cx2="http://schemas.microsoft.com/office/drawing/2015/10/21/chartex" xmlns:mc="http://schemas.openxmlformats.org/markup-compatibility/2006" xmlns:o="urn:schemas-microsoft-com:office:office" xmlns:r="http://schemas.openxmlformats.org/officeDocument/2006/relationships" xmlns:m="http://schemas.openxmlformats.org/officeDocument/2006/math" xmlns:v="urn:schemas-microsoft-com:vml" xmlns:wp14="http://schemas.microsoft.com/office/word/2010/wordprocessingDrawing" xmlns:wp="http://schemas.openxmlformats.org/drawingml/2006/wordprocessingDrawing" xmlns:w10="urn:schemas-microsoft-com:office:word" xmlns:w="http://schemas.openxmlformats.org/wordprocessingml/2006/main" xmlns:w14="http://schemas.microsoft.com/office/word/2010/wordml" xmlns:w15="http://schemas.microsoft.com/office/word/2012/wordml" xmlns:w16se="http://schemas.microsoft.com/office/word/2015/wordml/symex" xmlns:wpg="http://schemas.microsoft.com/office/word/2010/wordprocessingGroup" xmlns:wpi="http://schemas.microsoft.com/office/word/2010/wordprocessingInk" xmlns:wne="http://schemas.microsoft.com/office/word/2006/wordml" xmlns:wps="http://schemas.microsoft.com/office/word/2010/wordprocessingShape" mc:Ignorable="w14 w15 w16se wp14">
-  <w:abstractNum w:abstractNumId="0" w15:restartNumberingAfterBreak="0">
+<w:numbering xmlns:wpc="http://schemas.microsoft.com/office/word/2010/wordprocessingCanvas" xmlns:mo="http://schemas.microsoft.com/office/mac/office/2008/main" xmlns:mc="http://schemas.openxmlformats.org/markup-compatibility/2006" xmlns:mv="urn:schemas-microsoft-com:mac:vml" xmlns:o="urn:schemas-microsoft-com:office:office" xmlns:r="http://schemas.openxmlformats.org/officeDocument/2006/relationships" xmlns:m="http://schemas.openxmlformats.org/officeDocument/2006/math" xmlns:v="urn:schemas-microsoft-com:vml" xmlns:wp14="http://schemas.microsoft.com/office/word/2010/wordprocessingDrawing" xmlns:wp="http://schemas.openxmlformats.org/drawingml/2006/wordprocessingDrawing" xmlns:w10="urn:schemas-microsoft-com:office:word" xmlns:w="http://schemas.openxmlformats.org/wordprocessingml/2006/main" xmlns:w14="http://schemas.microsoft.com/office/word/2010/wordml" xmlns:w15="http://schemas.microsoft.com/office/word/2012/wordml" xmlns:wpg="http://schemas.microsoft.com/office/word/2010/wordprocessingGroup" xmlns:wpi="http://schemas.microsoft.com/office/word/2010/wordprocessingInk" xmlns:wne="http://schemas.microsoft.com/office/word/2006/wordml" xmlns:wps="http://schemas.microsoft.com/office/word/2010/wordprocessingShape" mc:Ignorable="w14 w15 wp14">
+  <w:abstractNum w:abstractNumId="0">
     <w:nsid w:val="07920CD2"/>
     <w:multiLevelType w:val="hybridMultilevel"/>
     <w:tmpl w:val="17F0C4DC"/>
@@ -2536,7 +2619,7 @@
       </w:rPr>
     </w:lvl>
   </w:abstractNum>
-  <w:abstractNum w:abstractNumId="1" w15:restartNumberingAfterBreak="0">
+  <w:abstractNum w:abstractNumId="1">
     <w:nsid w:val="297E05B1"/>
     <w:multiLevelType w:val="hybridMultilevel"/>
     <w:tmpl w:val="F9A02F8E"/>
@@ -2649,7 +2732,7 @@
       </w:rPr>
     </w:lvl>
   </w:abstractNum>
-  <w:abstractNum w:abstractNumId="2" w15:restartNumberingAfterBreak="0">
+  <w:abstractNum w:abstractNumId="2">
     <w:nsid w:val="4AB2421F"/>
     <w:multiLevelType w:val="hybridMultilevel"/>
     <w:tmpl w:val="A1EE9CD8"/>
@@ -2748,7 +2831,7 @@
 </file>
 
 <file path=word/styles.xml><?xml version="1.0" encoding="utf-8"?>
-<w:styles xmlns:mc="http://schemas.openxmlformats.org/markup-compatibility/2006" xmlns:r="http://schemas.openxmlformats.org/officeDocument/2006/relationships" xmlns:w="http://schemas.openxmlformats.org/wordprocessingml/2006/main" xmlns:w14="http://schemas.microsoft.com/office/word/2010/wordml" xmlns:w15="http://schemas.microsoft.com/office/word/2012/wordml" xmlns:w16se="http://schemas.microsoft.com/office/word/2015/wordml/symex" mc:Ignorable="w14 w15 w16se">
+<w:styles xmlns:mc="http://schemas.openxmlformats.org/markup-compatibility/2006" xmlns:r="http://schemas.openxmlformats.org/officeDocument/2006/relationships" xmlns:w="http://schemas.openxmlformats.org/wordprocessingml/2006/main" xmlns:w14="http://schemas.microsoft.com/office/word/2010/wordml" xmlns:w15="http://schemas.microsoft.com/office/word/2012/wordml" mc:Ignorable="w14 w15">
   <w:docDefaults>
     <w:rPrDefault>
       <w:rPr>
@@ -2760,7 +2843,7 @@
     </w:rPrDefault>
     <w:pPrDefault/>
   </w:docDefaults>
-  <w:latentStyles w:defLockedState="0" w:defUIPriority="99" w:defSemiHidden="0" w:defUnhideWhenUsed="0" w:defQFormat="0" w:count="373">
+  <w:latentStyles w:defLockedState="0" w:defUIPriority="99" w:defSemiHidden="0" w:defUnhideWhenUsed="0" w:defQFormat="0" w:count="382">
     <w:lsdException w:name="Normal" w:uiPriority="0" w:qFormat="1"/>
     <w:lsdException w:name="heading 1" w:uiPriority="9" w:qFormat="1"/>
     <w:lsdException w:name="heading 2" w:semiHidden="1" w:uiPriority="9" w:unhideWhenUsed="1" w:qFormat="1"/>
@@ -3617,7 +3700,7 @@
 </file>
 
 <file path=customXml/itemProps1.xml><?xml version="1.0" encoding="utf-8"?>
-<ds:datastoreItem xmlns:ds="http://schemas.openxmlformats.org/officeDocument/2006/customXml" ds:itemID="{39054E7A-6A91-40C0-ADB1-AA0CF6EE77EB}">
+<ds:datastoreItem xmlns:ds="http://schemas.openxmlformats.org/officeDocument/2006/customXml" ds:itemID="{63A4B15A-E5B1-A240-9C92-55E5A95AE66E}">
   <ds:schemaRefs>
     <ds:schemaRef ds:uri="http://schemas.openxmlformats.org/officeDocument/2006/bibliography"/>
   </ds:schemaRefs>

</xml_diff>

<commit_message>
ajout du rapport et d'un cas de test AC
</commit_message>
<xml_diff>
--- a/tp2/LOG3430-TP2.docx
+++ b/tp2/LOG3430-TP2.docx
@@ -1,6 +1,6 @@
 
 <file path=word/document.xml><?xml version="1.0" encoding="utf-8"?>
-<w:document xmlns:wpc="http://schemas.microsoft.com/office/word/2010/wordprocessingCanvas" xmlns:mo="http://schemas.microsoft.com/office/mac/office/2008/main" xmlns:mc="http://schemas.openxmlformats.org/markup-compatibility/2006" xmlns:mv="urn:schemas-microsoft-com:mac:vml" xmlns:o="urn:schemas-microsoft-com:office:office" xmlns:r="http://schemas.openxmlformats.org/officeDocument/2006/relationships" xmlns:m="http://schemas.openxmlformats.org/officeDocument/2006/math" xmlns:v="urn:schemas-microsoft-com:vml" xmlns:wp14="http://schemas.microsoft.com/office/word/2010/wordprocessingDrawing" xmlns:wp="http://schemas.openxmlformats.org/drawingml/2006/wordprocessingDrawing" xmlns:w10="urn:schemas-microsoft-com:office:word" xmlns:w="http://schemas.openxmlformats.org/wordprocessingml/2006/main" xmlns:w14="http://schemas.microsoft.com/office/word/2010/wordml" xmlns:w15="http://schemas.microsoft.com/office/word/2012/wordml" xmlns:wpg="http://schemas.microsoft.com/office/word/2010/wordprocessingGroup" xmlns:wpi="http://schemas.microsoft.com/office/word/2010/wordprocessingInk" xmlns:wne="http://schemas.microsoft.com/office/word/2006/wordml" xmlns:wps="http://schemas.microsoft.com/office/word/2010/wordprocessingShape" mc:Ignorable="w14 w15 wp14">
+<w:document xmlns:wpc="http://schemas.microsoft.com/office/word/2010/wordprocessingCanvas" xmlns:cx="http://schemas.microsoft.com/office/drawing/2014/chartex" xmlns:cx1="http://schemas.microsoft.com/office/drawing/2015/9/8/chartex" xmlns:cx2="http://schemas.microsoft.com/office/drawing/2015/10/21/chartex" xmlns:mc="http://schemas.openxmlformats.org/markup-compatibility/2006" xmlns:o="urn:schemas-microsoft-com:office:office" xmlns:r="http://schemas.openxmlformats.org/officeDocument/2006/relationships" xmlns:m="http://schemas.openxmlformats.org/officeDocument/2006/math" xmlns:v="urn:schemas-microsoft-com:vml" xmlns:wp14="http://schemas.microsoft.com/office/word/2010/wordprocessingDrawing" xmlns:wp="http://schemas.openxmlformats.org/drawingml/2006/wordprocessingDrawing" xmlns:w10="urn:schemas-microsoft-com:office:word" xmlns:w="http://schemas.openxmlformats.org/wordprocessingml/2006/main" xmlns:w14="http://schemas.microsoft.com/office/word/2010/wordml" xmlns:w15="http://schemas.microsoft.com/office/word/2012/wordml" xmlns:w16se="http://schemas.microsoft.com/office/word/2015/wordml/symex" xmlns:wpg="http://schemas.microsoft.com/office/word/2010/wordprocessingGroup" xmlns:wpi="http://schemas.microsoft.com/office/word/2010/wordprocessingInk" xmlns:wne="http://schemas.microsoft.com/office/word/2006/wordml" xmlns:wps="http://schemas.microsoft.com/office/word/2010/wordprocessingShape" mc:Ignorable="w14 w15 w16se wp14">
   <w:body>
     <w:p>
       <w:pPr>
@@ -15,7 +15,7 @@
         <w:rPr>
           <w:rFonts w:ascii="Calibri" w:hAnsi="Calibri" w:cs="Arial"/>
           <w:noProof/>
-          <w:lang w:val="en-US"/>
+          <w:lang w:eastAsia="fr-CA"/>
         </w:rPr>
         <w:drawing>
           <wp:inline distT="19050" distB="19050" distL="19050" distR="19050" wp14:anchorId="131894CD" wp14:editId="31112EAD">
@@ -568,10 +568,11 @@
         <w:t xml:space="preserve">Dans ce </w:t>
       </w:r>
       <w:r>
-        <w:t xml:space="preserve">deuxième laboratoire du cours de LOG#430(Tests et validation de logiciels), nous avons à analyser et implémenter des tests fonctionnels (boite noire) du projet ListeChainnee implémenté au TP1 </w:t>
-      </w:r>
-      <w:bookmarkStart w:id="0" w:name="_GoBack"/>
-      <w:bookmarkEnd w:id="0"/>
+        <w:t xml:space="preserve">deuxième laboratoire du cours de LOG#430(Tests et validation de logiciels), nous avons à analyser et implémenter des tests fonctionnels (boite noire) du projet </w:t>
+      </w:r>
+      <w:r>
+        <w:t>ListeChainnee implémenté au TP1</w:t>
+      </w:r>
       <w:r>
         <w:t>. Nous avons utilisé la technique et la méthodologie de description utilise dans le cours pour effectuer et présenter l’analyse.</w:t>
       </w:r>
@@ -629,19 +630,35 @@
         <w:rPr>
           <w:noProof/>
           <w:u w:val="single"/>
+          <w:lang w:val="en-US"/>
         </w:rPr>
       </w:pPr>
       <w:r>
         <w:rPr>
           <w:noProof/>
           <w:u w:val="single"/>
+          <w:lang w:val="en-US"/>
         </w:rPr>
         <w:t>ListeChainee (Methode build)</w:t>
       </w:r>
     </w:p>
-    <w:p/>
-    <w:p>
-      <w:r>
+    <w:p>
+      <w:pPr>
+        <w:rPr>
+          <w:lang w:val="en-US"/>
+        </w:rPr>
+      </w:pPr>
+    </w:p>
+    <w:p>
+      <w:pPr>
+        <w:rPr>
+          <w:lang w:val="en-US"/>
+        </w:rPr>
+      </w:pPr>
+      <w:r>
+        <w:rPr>
+          <w:lang w:val="en-US"/>
+        </w:rPr>
         <w:t>Operateur :</w:t>
       </w:r>
     </w:p>
@@ -652,35 +669,63 @@
         <w:rPr>
           <w:rFonts w:ascii="Calibri" w:hAnsi="Calibri" w:cs="Arial"/>
           <w:noProof/>
-        </w:rPr>
-      </w:pPr>
-    </w:p>
-    <w:p>
-      <w:pPr>
-        <w:spacing w:line="360" w:lineRule="auto"/>
-      </w:pPr>
-      <w:r>
+          <w:lang w:val="en-US"/>
+        </w:rPr>
+      </w:pPr>
+    </w:p>
+    <w:p>
+      <w:pPr>
+        <w:spacing w:line="360" w:lineRule="auto"/>
+        <w:rPr>
+          <w:lang w:val="en-US"/>
+        </w:rPr>
+      </w:pPr>
+      <w:r>
+        <w:rPr>
+          <w:lang w:val="en-US"/>
+        </w:rPr>
         <w:t>Op</w:t>
       </w:r>
       <w:r>
+        <w:rPr>
+          <w:lang w:val="en-US"/>
+        </w:rPr>
         <w:t>1 :</w:t>
       </w:r>
       <w:r>
+        <w:rPr>
+          <w:lang w:val="en-US"/>
+        </w:rPr>
         <w:t xml:space="preserve"> </w:t>
       </w:r>
       <w:r>
+        <w:rPr>
+          <w:lang w:val="en-US"/>
+        </w:rPr>
         <w:t xml:space="preserve">Union </w:t>
       </w:r>
       <w:r>
-        <w:tab/>
-      </w:r>
-      <w:r>
-        <w:tab/>
-      </w:r>
-      <w:r>
-        <w:tab/>
-      </w:r>
-      <w:r>
+        <w:rPr>
+          <w:lang w:val="en-US"/>
+        </w:rPr>
+        <w:tab/>
+      </w:r>
+      <w:r>
+        <w:rPr>
+          <w:lang w:val="en-US"/>
+        </w:rPr>
+        <w:tab/>
+      </w:r>
+      <w:r>
+        <w:rPr>
+          <w:lang w:val="en-US"/>
+        </w:rPr>
+        <w:tab/>
+      </w:r>
+      <w:r>
+        <w:rPr>
+          <w:lang w:val="en-US"/>
+        </w:rPr>
         <w:tab/>
         <w:t>[Prop-Union]</w:t>
       </w:r>
@@ -688,26 +733,50 @@
     <w:p>
       <w:pPr>
         <w:spacing w:line="360" w:lineRule="auto"/>
-      </w:pPr>
-      <w:r>
+        <w:rPr>
+          <w:lang w:val="en-US"/>
+        </w:rPr>
+      </w:pPr>
+      <w:r>
+        <w:rPr>
+          <w:lang w:val="en-US"/>
+        </w:rPr>
         <w:t>Op</w:t>
       </w:r>
       <w:r>
+        <w:rPr>
+          <w:lang w:val="en-US"/>
+        </w:rPr>
         <w:t>2 :</w:t>
       </w:r>
       <w:r>
+        <w:rPr>
+          <w:lang w:val="en-US"/>
+        </w:rPr>
         <w:t xml:space="preserve"> </w:t>
       </w:r>
       <w:r>
+        <w:rPr>
+          <w:lang w:val="en-US"/>
+        </w:rPr>
         <w:t xml:space="preserve">Intersection </w:t>
       </w:r>
       <w:r>
-        <w:tab/>
-      </w:r>
-      <w:r>
-        <w:tab/>
-      </w:r>
-      <w:r>
+        <w:rPr>
+          <w:lang w:val="en-US"/>
+        </w:rPr>
+        <w:tab/>
+      </w:r>
+      <w:r>
+        <w:rPr>
+          <w:lang w:val="en-US"/>
+        </w:rPr>
+        <w:tab/>
+      </w:r>
+      <w:r>
+        <w:rPr>
+          <w:lang w:val="en-US"/>
+        </w:rPr>
         <w:tab/>
         <w:t>[Prop- Intersection]</w:t>
       </w:r>
@@ -715,26 +784,50 @@
     <w:p>
       <w:pPr>
         <w:spacing w:line="360" w:lineRule="auto"/>
-      </w:pPr>
-      <w:r>
+        <w:rPr>
+          <w:lang w:val="en-US"/>
+        </w:rPr>
+      </w:pPr>
+      <w:r>
+        <w:rPr>
+          <w:lang w:val="en-US"/>
+        </w:rPr>
         <w:t>Op</w:t>
       </w:r>
       <w:r>
+        <w:rPr>
+          <w:lang w:val="en-US"/>
+        </w:rPr>
         <w:t>3 :</w:t>
       </w:r>
       <w:r>
+        <w:rPr>
+          <w:lang w:val="en-US"/>
+        </w:rPr>
         <w:t xml:space="preserve"> </w:t>
       </w:r>
       <w:r>
+        <w:rPr>
+          <w:lang w:val="en-US"/>
+        </w:rPr>
         <w:t xml:space="preserve">Difference </w:t>
       </w:r>
       <w:r>
-        <w:tab/>
-      </w:r>
-      <w:r>
-        <w:tab/>
-      </w:r>
-      <w:r>
+        <w:rPr>
+          <w:lang w:val="en-US"/>
+        </w:rPr>
+        <w:tab/>
+      </w:r>
+      <w:r>
+        <w:rPr>
+          <w:lang w:val="en-US"/>
+        </w:rPr>
+        <w:tab/>
+      </w:r>
+      <w:r>
+        <w:rPr>
+          <w:lang w:val="en-US"/>
+        </w:rPr>
         <w:tab/>
         <w:t>[Prop- Difference]</w:t>
       </w:r>
@@ -742,62 +835,119 @@
     <w:p>
       <w:pPr>
         <w:spacing w:line="360" w:lineRule="auto"/>
-      </w:pPr>
-      <w:r>
+        <w:rPr>
+          <w:lang w:val="en-US"/>
+        </w:rPr>
+      </w:pPr>
+      <w:r>
+        <w:rPr>
+          <w:lang w:val="en-US"/>
+        </w:rPr>
         <w:t>Op</w:t>
       </w:r>
       <w:r>
+        <w:rPr>
+          <w:lang w:val="en-US"/>
+        </w:rPr>
         <w:t>4 :</w:t>
       </w:r>
       <w:r>
+        <w:rPr>
+          <w:lang w:val="en-US"/>
+        </w:rPr>
         <w:t xml:space="preserve"> </w:t>
       </w:r>
       <w:r>
+        <w:rPr>
+          <w:lang w:val="en-US"/>
+        </w:rPr>
         <w:t xml:space="preserve">Symmetric </w:t>
       </w:r>
       <w:r>
+        <w:rPr>
+          <w:lang w:val="en-US"/>
+        </w:rPr>
         <w:t>Difference</w:t>
       </w:r>
       <w:r>
-        <w:tab/>
-      </w:r>
-      <w:r>
+        <w:rPr>
+          <w:lang w:val="en-US"/>
+        </w:rPr>
+        <w:tab/>
+      </w:r>
+      <w:r>
+        <w:rPr>
+          <w:lang w:val="en-US"/>
+        </w:rPr>
         <w:tab/>
         <w:t>[Prop- Symmetric</w:t>
       </w:r>
       <w:r>
+        <w:rPr>
+          <w:lang w:val="en-US"/>
+        </w:rPr>
         <w:t>Dif</w:t>
       </w:r>
       <w:r>
+        <w:rPr>
+          <w:lang w:val="en-US"/>
+        </w:rPr>
         <w:t>]</w:t>
       </w:r>
     </w:p>
     <w:p>
       <w:pPr>
         <w:spacing w:line="360" w:lineRule="auto"/>
-      </w:pPr>
-      <w:r>
+        <w:rPr>
+          <w:lang w:val="en-US"/>
+        </w:rPr>
+      </w:pPr>
+      <w:r>
+        <w:rPr>
+          <w:lang w:val="en-US"/>
+        </w:rPr>
         <w:t>Op</w:t>
       </w:r>
       <w:r>
+        <w:rPr>
+          <w:lang w:val="en-US"/>
+        </w:rPr>
         <w:t>5</w:t>
       </w:r>
       <w:r>
+        <w:rPr>
+          <w:lang w:val="en-US"/>
+        </w:rPr>
         <w:t xml:space="preserve"> :</w:t>
       </w:r>
       <w:r>
+        <w:rPr>
+          <w:lang w:val="en-US"/>
+        </w:rPr>
         <w:t xml:space="preserve"> </w:t>
       </w:r>
       <w:r>
+        <w:rPr>
+          <w:lang w:val="en-US"/>
+        </w:rPr>
         <w:t xml:space="preserve">is subset </w:t>
       </w:r>
       <w:r>
-        <w:tab/>
-      </w:r>
-      <w:r>
-        <w:tab/>
-      </w:r>
-      <w:r>
+        <w:rPr>
+          <w:lang w:val="en-US"/>
+        </w:rPr>
+        <w:tab/>
+      </w:r>
+      <w:r>
+        <w:rPr>
+          <w:lang w:val="en-US"/>
+        </w:rPr>
+        <w:tab/>
+      </w:r>
+      <w:r>
+        <w:rPr>
+          <w:lang w:val="en-US"/>
+        </w:rPr>
         <w:tab/>
         <w:t>[Prop- is subset]</w:t>
       </w:r>
@@ -805,29 +955,56 @@
     <w:p>
       <w:pPr>
         <w:spacing w:line="360" w:lineRule="auto"/>
-      </w:pPr>
-      <w:r>
+        <w:rPr>
+          <w:lang w:val="en-US"/>
+        </w:rPr>
+      </w:pPr>
+      <w:r>
+        <w:rPr>
+          <w:lang w:val="en-US"/>
+        </w:rPr>
         <w:t>Op</w:t>
       </w:r>
       <w:r>
+        <w:rPr>
+          <w:lang w:val="en-US"/>
+        </w:rPr>
         <w:t>6</w:t>
       </w:r>
       <w:r>
+        <w:rPr>
+          <w:lang w:val="en-US"/>
+        </w:rPr>
         <w:t xml:space="preserve"> :</w:t>
       </w:r>
       <w:r>
+        <w:rPr>
+          <w:lang w:val="en-US"/>
+        </w:rPr>
         <w:t xml:space="preserve"> </w:t>
       </w:r>
       <w:r>
+        <w:rPr>
+          <w:lang w:val="en-US"/>
+        </w:rPr>
         <w:t xml:space="preserve">is superset </w:t>
       </w:r>
       <w:r>
-        <w:tab/>
-      </w:r>
-      <w:r>
-        <w:tab/>
-      </w:r>
-      <w:r>
+        <w:rPr>
+          <w:lang w:val="en-US"/>
+        </w:rPr>
+        <w:tab/>
+      </w:r>
+      <w:r>
+        <w:rPr>
+          <w:lang w:val="en-US"/>
+        </w:rPr>
+        <w:tab/>
+      </w:r>
+      <w:r>
+        <w:rPr>
+          <w:lang w:val="en-US"/>
+        </w:rPr>
         <w:tab/>
         <w:t>[Prop- is superset]</w:t>
       </w:r>
@@ -1163,99 +1340,88 @@
     </w:p>
     <w:p>
       <w:pPr>
-        <w:pStyle w:val="Heading2"/>
-        <w:rPr>
-          <w:noProof/>
-          <w:u w:val="single"/>
-        </w:rPr>
-      </w:pPr>
-      <w:r>
-        <w:rPr>
-          <w:noProof/>
-          <w:u w:val="single"/>
-        </w:rPr>
-        <w:t>Add</w:t>
-      </w:r>
-    </w:p>
-    <w:p/>
-    <w:p>
-      <w:pPr>
-        <w:spacing w:line="360" w:lineRule="auto"/>
-      </w:pPr>
-      <w:r>
-        <w:t>E1</w:t>
-      </w:r>
-      <w:r>
-        <w:t xml:space="preserve"> </w:t>
-      </w:r>
-      <w:r>
-        <w:t xml:space="preserve">: Nomal </w:t>
-      </w:r>
-      <w:r>
-        <w:tab/>
-      </w:r>
-      <w:r>
-        <w:tab/>
-      </w:r>
-      <w:r>
-        <w:tab/>
-      </w:r>
-      <w:r>
-        <w:tab/>
-        <w:t>[</w:t>
-      </w:r>
-      <w:r>
-        <w:t>Prop-Normal</w:t>
-      </w:r>
-      <w:r>
-        <w:t>]</w:t>
-      </w:r>
-    </w:p>
-    <w:p>
-      <w:pPr>
-        <w:spacing w:line="360" w:lineRule="auto"/>
-      </w:pPr>
-      <w:r>
-        <w:t>E2</w:t>
-      </w:r>
-      <w:r>
-        <w:t xml:space="preserve"> </w:t>
-      </w:r>
-      <w:r>
-        <w:t xml:space="preserve">: </w:t>
-      </w:r>
-      <w:r>
-        <w:t xml:space="preserve">Ensemble </w:t>
-      </w:r>
-      <w:r>
-        <w:t>Invalide</w:t>
-      </w:r>
-      <w:r>
-        <w:tab/>
-      </w:r>
-      <w:r>
-        <w:tab/>
-      </w:r>
-      <w:r>
-        <w:t>[Error]</w:t>
-      </w:r>
-    </w:p>
-    <w:p>
-      <w:pPr>
-        <w:spacing w:line="360" w:lineRule="auto"/>
-      </w:pPr>
-    </w:p>
-    <w:p>
-      <w:pPr>
         <w:tabs>
           <w:tab w:val="left" w:pos="1560"/>
         </w:tabs>
       </w:pPr>
-      <w:r>
-        <w:t>Le cas de test avec une valeur invalide ne peut pas être teste car cette fonction</w:t>
-      </w:r>
-      <w:r>
-        <w:t xml:space="preserve"> donc on fait un seul test avec un ensemble normal.</w:t>
+    </w:p>
+    <w:p>
+      <w:pPr>
+        <w:pStyle w:val="Heading2"/>
+        <w:rPr>
+          <w:noProof/>
+          <w:u w:val="single"/>
+        </w:rPr>
+      </w:pPr>
+      <w:r>
+        <w:rPr>
+          <w:noProof/>
+          <w:u w:val="single"/>
+        </w:rPr>
+        <w:t>Add</w:t>
+      </w:r>
+    </w:p>
+    <w:p/>
+    <w:p>
+      <w:pPr>
+        <w:spacing w:line="360" w:lineRule="auto"/>
+      </w:pPr>
+      <w:r>
+        <w:t>E1</w:t>
+      </w:r>
+      <w:r>
+        <w:t xml:space="preserve"> </w:t>
+      </w:r>
+      <w:r>
+        <w:t xml:space="preserve">: Nomal </w:t>
+      </w:r>
+      <w:r>
+        <w:tab/>
+      </w:r>
+      <w:r>
+        <w:tab/>
+      </w:r>
+      <w:r>
+        <w:tab/>
+      </w:r>
+      <w:r>
+        <w:tab/>
+        <w:t>[</w:t>
+      </w:r>
+      <w:r>
+        <w:t>Prop-Normal</w:t>
+      </w:r>
+      <w:r>
+        <w:t>]</w:t>
+      </w:r>
+    </w:p>
+    <w:p>
+      <w:pPr>
+        <w:spacing w:line="360" w:lineRule="auto"/>
+      </w:pPr>
+      <w:r>
+        <w:t>E2</w:t>
+      </w:r>
+      <w:r>
+        <w:t xml:space="preserve"> </w:t>
+      </w:r>
+      <w:r>
+        <w:t xml:space="preserve">: </w:t>
+      </w:r>
+      <w:r>
+        <w:t xml:space="preserve">Ensemble </w:t>
+      </w:r>
+      <w:r>
+        <w:t>Invalide</w:t>
+      </w:r>
+      <w:r>
+        <w:tab/>
+      </w:r>
+      <w:r>
+        <w:tab/>
+      </w:r>
+      <w:r>
+        <w:t>[Error]</w:t>
       </w:r>
     </w:p>
     <w:p>
@@ -1269,6 +1435,17 @@
           <w:tab w:val="left" w:pos="1560"/>
         </w:tabs>
       </w:pPr>
+      <w:r>
+        <w:t>Le cas de test avec une valeur invalide ne peut pas être teste car cette fonction</w:t>
+      </w:r>
+      <w:r>
+        <w:t xml:space="preserve"> donc on fait un seul test avec un ensemble normal.</w:t>
+      </w:r>
+    </w:p>
+    <w:p>
+      <w:pPr>
+        <w:spacing w:line="360" w:lineRule="auto"/>
+      </w:pPr>
     </w:p>
     <w:p>
       <w:pPr>
@@ -1553,12 +1730,12 @@
         <w:t>[Error]</w:t>
       </w:r>
     </w:p>
-    <w:p/>
     <w:p>
       <w:pPr>
         <w:pStyle w:val="Heading2"/>
       </w:pPr>
       <w:r>
+        <w:lastRenderedPageBreak/>
         <w:t>GetSize</w:t>
       </w:r>
     </w:p>
@@ -1707,11 +1884,13 @@
         <w:pStyle w:val="Heading2"/>
         <w:rPr>
           <w:noProof/>
-        </w:rPr>
-      </w:pPr>
-      <w:r>
-        <w:rPr>
-          <w:noProof/>
+          <w:lang w:val="en-US"/>
+        </w:rPr>
+      </w:pPr>
+      <w:r>
+        <w:rPr>
+          <w:noProof/>
+          <w:lang w:val="en-US"/>
         </w:rPr>
         <w:t>Test EC (Each choice):</w:t>
       </w:r>
@@ -1723,6 +1902,7 @@
         <w:rPr>
           <w:rFonts w:ascii="Calibri" w:hAnsi="Calibri" w:cs="Arial"/>
           <w:noProof/>
+          <w:lang w:val="en-US"/>
         </w:rPr>
       </w:pPr>
     </w:p>
@@ -1731,16 +1911,24 @@
         <w:pStyle w:val="Heading3"/>
         <w:rPr>
           <w:noProof/>
-        </w:rPr>
-      </w:pPr>
-      <w:r>
-        <w:rPr>
-          <w:noProof/>
+          <w:lang w:val="en-US"/>
+        </w:rPr>
+      </w:pPr>
+      <w:r>
+        <w:rPr>
+          <w:noProof/>
+          <w:lang w:val="en-US"/>
         </w:rPr>
         <w:t>ListeChainee</w:t>
       </w:r>
     </w:p>
-    <w:p/>
+    <w:p>
+      <w:pPr>
+        <w:rPr>
+          <w:lang w:val="en-US"/>
+        </w:rPr>
+      </w:pPr>
+    </w:p>
     <w:p>
       <w:pPr>
         <w:spacing w:line="360" w:lineRule="auto"/>
@@ -1900,20 +2088,35 @@
     <w:p>
       <w:pPr>
         <w:spacing w:line="360" w:lineRule="auto"/>
-      </w:pPr>
-      <w:r>
+        <w:rPr>
+          <w:lang w:val="en-US"/>
+        </w:rPr>
+      </w:pPr>
+      <w:r>
+        <w:rPr>
+          <w:lang w:val="en-US"/>
+        </w:rPr>
         <w:t>Test 7</w:t>
       </w:r>
       <w:r>
+        <w:rPr>
+          <w:lang w:val="en-US"/>
+        </w:rPr>
         <w:t xml:space="preserve"> </w:t>
       </w:r>
       <w:r>
+        <w:rPr>
+          <w:lang w:val="en-US"/>
+        </w:rPr>
         <w:t>: Op7 , V1_2 , V2_2 </w:t>
       </w:r>
     </w:p>
     <w:p>
       <w:pPr>
         <w:spacing w:line="360" w:lineRule="auto"/>
+        <w:rPr>
+          <w:lang w:val="en-US"/>
+        </w:rPr>
       </w:pPr>
     </w:p>
     <w:p>
@@ -1985,56 +2188,6 @@
     </w:p>
     <w:p>
       <w:pPr>
-        <w:pStyle w:val="Heading3"/>
-        <w:rPr>
-          <w:lang w:val="en-US"/>
-        </w:rPr>
-      </w:pPr>
-      <w:r>
-        <w:rPr>
-          <w:lang w:val="en-US"/>
-        </w:rPr>
-        <w:lastRenderedPageBreak/>
-        <w:t>RemoveAtPosition</w:t>
-      </w:r>
-    </w:p>
-    <w:p>
-      <w:pPr>
-        <w:rPr>
-          <w:lang w:val="en-US"/>
-        </w:rPr>
-      </w:pPr>
-    </w:p>
-    <w:p>
-      <w:pPr>
-        <w:spacing w:line="360" w:lineRule="auto"/>
-        <w:rPr>
-          <w:lang w:val="en-US"/>
-        </w:rPr>
-      </w:pPr>
-      <w:r>
-        <w:rPr>
-          <w:lang w:val="en-US"/>
-        </w:rPr>
-        <w:t xml:space="preserve">Test 1 : Pos1 </w:t>
-      </w:r>
-    </w:p>
-    <w:p>
-      <w:pPr>
-        <w:spacing w:line="360" w:lineRule="auto"/>
-        <w:rPr>
-          <w:lang w:val="en-US"/>
-        </w:rPr>
-      </w:pPr>
-      <w:r>
-        <w:rPr>
-          <w:lang w:val="en-US"/>
-        </w:rPr>
-        <w:t xml:space="preserve">Test 2 : Pos2 </w:t>
-      </w:r>
-    </w:p>
-    <w:p>
-      <w:pPr>
         <w:tabs>
           <w:tab w:val="left" w:pos="1560"/>
         </w:tabs>
@@ -2054,57 +2207,43 @@
         <w:rPr>
           <w:lang w:val="en-US"/>
         </w:rPr>
-        <w:t>RemoveItem</w:t>
-      </w:r>
-    </w:p>
-    <w:p>
-      <w:pPr>
-        <w:rPr>
-          <w:lang w:val="en-US"/>
-        </w:rPr>
-      </w:pPr>
-    </w:p>
-    <w:p>
-      <w:pPr>
-        <w:spacing w:line="360" w:lineRule="auto"/>
-        <w:rPr>
-          <w:lang w:val="en-US"/>
-        </w:rPr>
-      </w:pPr>
-      <w:r>
-        <w:rPr>
-          <w:lang w:val="en-US"/>
-        </w:rPr>
-        <w:t xml:space="preserve">Test 1 : E1 </w:t>
-      </w:r>
-    </w:p>
-    <w:p>
-      <w:pPr>
-        <w:spacing w:line="360" w:lineRule="auto"/>
-        <w:rPr>
-          <w:lang w:val="en-US"/>
-        </w:rPr>
-      </w:pPr>
-      <w:r>
-        <w:rPr>
-          <w:lang w:val="en-US"/>
-        </w:rPr>
-        <w:t xml:space="preserve">Test 2 : E2 </w:t>
-      </w:r>
-    </w:p>
-    <w:p>
-      <w:pPr>
-        <w:rPr>
-          <w:lang w:val="en-US"/>
-        </w:rPr>
-      </w:pPr>
-    </w:p>
-    <w:p>
-      <w:pPr>
-        <w:pStyle w:val="Heading3"/>
-      </w:pPr>
-      <w:r>
-        <w:t>SetAt</w:t>
+        <w:lastRenderedPageBreak/>
+        <w:t>RemoveAtPosition</w:t>
+      </w:r>
+    </w:p>
+    <w:p>
+      <w:pPr>
+        <w:rPr>
+          <w:lang w:val="en-US"/>
+        </w:rPr>
+      </w:pPr>
+    </w:p>
+    <w:p>
+      <w:pPr>
+        <w:spacing w:line="360" w:lineRule="auto"/>
+        <w:rPr>
+          <w:lang w:val="en-US"/>
+        </w:rPr>
+      </w:pPr>
+      <w:r>
+        <w:rPr>
+          <w:lang w:val="en-US"/>
+        </w:rPr>
+        <w:t xml:space="preserve">Test 1 : Pos1 </w:t>
+      </w:r>
+    </w:p>
+    <w:p>
+      <w:pPr>
+        <w:spacing w:line="360" w:lineRule="auto"/>
+        <w:rPr>
+          <w:lang w:val="en-US"/>
+        </w:rPr>
+      </w:pPr>
+      <w:r>
+        <w:rPr>
+          <w:lang w:val="en-US"/>
+        </w:rPr>
+        <w:t xml:space="preserve">Test 2 : Pos2 </w:t>
       </w:r>
     </w:p>
     <w:p>
@@ -2112,39 +2251,6 @@
         <w:tabs>
           <w:tab w:val="left" w:pos="1560"/>
         </w:tabs>
-      </w:pPr>
-    </w:p>
-    <w:p>
-      <w:pPr>
-        <w:spacing w:line="360" w:lineRule="auto"/>
-        <w:rPr>
-          <w:lang w:val="en-US"/>
-        </w:rPr>
-      </w:pPr>
-      <w:r>
-        <w:rPr>
-          <w:lang w:val="en-US"/>
-        </w:rPr>
-        <w:t xml:space="preserve">Test 1 : P1 </w:t>
-      </w:r>
-    </w:p>
-    <w:p>
-      <w:pPr>
-        <w:spacing w:line="360" w:lineRule="auto"/>
-        <w:rPr>
-          <w:lang w:val="en-US"/>
-        </w:rPr>
-      </w:pPr>
-      <w:r>
-        <w:rPr>
-          <w:lang w:val="en-US"/>
-        </w:rPr>
-        <w:t xml:space="preserve">Test 2 : P2 </w:t>
-      </w:r>
-    </w:p>
-    <w:p>
-      <w:pPr>
-        <w:spacing w:line="360" w:lineRule="auto"/>
         <w:rPr>
           <w:lang w:val="en-US"/>
         </w:rPr>
@@ -2161,41 +2267,42 @@
         <w:rPr>
           <w:lang w:val="en-US"/>
         </w:rPr>
-        <w:t>GetAt</w:t>
-      </w:r>
-    </w:p>
-    <w:p>
-      <w:pPr>
-        <w:rPr>
-          <w:lang w:val="en-US"/>
-        </w:rPr>
-      </w:pPr>
-    </w:p>
-    <w:p>
-      <w:pPr>
-        <w:spacing w:line="360" w:lineRule="auto"/>
-        <w:rPr>
-          <w:lang w:val="en-US"/>
-        </w:rPr>
-      </w:pPr>
-      <w:r>
-        <w:rPr>
-          <w:lang w:val="en-US"/>
-        </w:rPr>
-        <w:t>Test 1 : P1</w:t>
-      </w:r>
-    </w:p>
-    <w:p>
-      <w:pPr>
-        <w:rPr>
-          <w:lang w:val="en-US"/>
-        </w:rPr>
-      </w:pPr>
-      <w:r>
-        <w:rPr>
-          <w:lang w:val="en-US"/>
-        </w:rPr>
-        <w:t>Test 2 : P2</w:t>
+        <w:t>RemoveItem</w:t>
+      </w:r>
+    </w:p>
+    <w:p>
+      <w:pPr>
+        <w:rPr>
+          <w:lang w:val="en-US"/>
+        </w:rPr>
+      </w:pPr>
+    </w:p>
+    <w:p>
+      <w:pPr>
+        <w:spacing w:line="360" w:lineRule="auto"/>
+        <w:rPr>
+          <w:lang w:val="en-US"/>
+        </w:rPr>
+      </w:pPr>
+      <w:r>
+        <w:rPr>
+          <w:lang w:val="en-US"/>
+        </w:rPr>
+        <w:t xml:space="preserve">Test 1 : E1 </w:t>
+      </w:r>
+    </w:p>
+    <w:p>
+      <w:pPr>
+        <w:spacing w:line="360" w:lineRule="auto"/>
+        <w:rPr>
+          <w:lang w:val="en-US"/>
+        </w:rPr>
+      </w:pPr>
+      <w:r>
+        <w:rPr>
+          <w:lang w:val="en-US"/>
+        </w:rPr>
+        <w:t xml:space="preserve">Test 2 : E2 </w:t>
       </w:r>
     </w:p>
     <w:p>
@@ -2216,45 +2323,7 @@
         <w:rPr>
           <w:lang w:val="en-US"/>
         </w:rPr>
-        <w:t>GetSize</w:t>
-      </w:r>
-    </w:p>
-    <w:p>
-      <w:pPr>
-        <w:rPr>
-          <w:lang w:val="en-US"/>
-        </w:rPr>
-      </w:pPr>
-    </w:p>
-    <w:p>
-      <w:pPr>
-        <w:spacing w:line="360" w:lineRule="auto"/>
-      </w:pPr>
-      <w:r>
-        <w:t xml:space="preserve">Test 1 : </w:t>
-      </w:r>
-      <w:r>
-        <w:t xml:space="preserve">S1 </w:t>
-      </w:r>
-    </w:p>
-    <w:p>
-      <w:pPr>
-        <w:spacing w:line="360" w:lineRule="auto"/>
-      </w:pPr>
-      <w:r>
-        <w:t xml:space="preserve">Test 2 : </w:t>
-      </w:r>
-      <w:r>
-        <w:t xml:space="preserve">S2 </w:t>
-      </w:r>
-    </w:p>
-    <w:p/>
-    <w:p>
-      <w:pPr>
-        <w:pStyle w:val="Heading3"/>
-      </w:pPr>
-      <w:r>
-        <w:t>Reset</w:t>
+        <w:t>SetAt</w:t>
       </w:r>
     </w:p>
     <w:p>
@@ -2262,7 +2331,156 @@
         <w:tabs>
           <w:tab w:val="left" w:pos="1560"/>
         </w:tabs>
-      </w:pPr>
+        <w:rPr>
+          <w:lang w:val="en-US"/>
+        </w:rPr>
+      </w:pPr>
+    </w:p>
+    <w:p>
+      <w:pPr>
+        <w:spacing w:line="360" w:lineRule="auto"/>
+        <w:rPr>
+          <w:lang w:val="en-US"/>
+        </w:rPr>
+      </w:pPr>
+      <w:r>
+        <w:rPr>
+          <w:lang w:val="en-US"/>
+        </w:rPr>
+        <w:t xml:space="preserve">Test 1 : P1 </w:t>
+      </w:r>
+    </w:p>
+    <w:p>
+      <w:pPr>
+        <w:spacing w:line="360" w:lineRule="auto"/>
+        <w:rPr>
+          <w:lang w:val="en-US"/>
+        </w:rPr>
+      </w:pPr>
+      <w:r>
+        <w:rPr>
+          <w:lang w:val="en-US"/>
+        </w:rPr>
+        <w:t xml:space="preserve">Test 2 : P2 </w:t>
+      </w:r>
+    </w:p>
+    <w:p>
+      <w:pPr>
+        <w:spacing w:line="360" w:lineRule="auto"/>
+        <w:rPr>
+          <w:lang w:val="en-US"/>
+        </w:rPr>
+      </w:pPr>
+    </w:p>
+    <w:p>
+      <w:pPr>
+        <w:pStyle w:val="Heading3"/>
+        <w:rPr>
+          <w:lang w:val="en-US"/>
+        </w:rPr>
+      </w:pPr>
+      <w:r>
+        <w:rPr>
+          <w:lang w:val="en-US"/>
+        </w:rPr>
+        <w:t>GetAt</w:t>
+      </w:r>
+    </w:p>
+    <w:p>
+      <w:pPr>
+        <w:rPr>
+          <w:lang w:val="en-US"/>
+        </w:rPr>
+      </w:pPr>
+    </w:p>
+    <w:p>
+      <w:pPr>
+        <w:spacing w:line="360" w:lineRule="auto"/>
+        <w:rPr>
+          <w:lang w:val="en-US"/>
+        </w:rPr>
+      </w:pPr>
+      <w:r>
+        <w:rPr>
+          <w:lang w:val="en-US"/>
+        </w:rPr>
+        <w:t>Test 1 : P1</w:t>
+      </w:r>
+    </w:p>
+    <w:p>
+      <w:pPr>
+        <w:rPr>
+          <w:lang w:val="en-US"/>
+        </w:rPr>
+      </w:pPr>
+      <w:r>
+        <w:rPr>
+          <w:lang w:val="en-US"/>
+        </w:rPr>
+        <w:t>Test 2 : P2</w:t>
+      </w:r>
+    </w:p>
+    <w:p>
+      <w:pPr>
+        <w:rPr>
+          <w:lang w:val="en-US"/>
+        </w:rPr>
+      </w:pPr>
+    </w:p>
+    <w:p>
+      <w:pPr>
+        <w:pStyle w:val="Heading3"/>
+        <w:rPr>
+          <w:lang w:val="en-US"/>
+        </w:rPr>
+      </w:pPr>
+      <w:r>
+        <w:rPr>
+          <w:lang w:val="en-US"/>
+        </w:rPr>
+        <w:t>GetSize</w:t>
+      </w:r>
+    </w:p>
+    <w:p>
+      <w:pPr>
+        <w:rPr>
+          <w:lang w:val="en-US"/>
+        </w:rPr>
+      </w:pPr>
+    </w:p>
+    <w:p>
+      <w:pPr>
+        <w:spacing w:line="360" w:lineRule="auto"/>
+        <w:rPr>
+          <w:lang w:val="en-US"/>
+        </w:rPr>
+      </w:pPr>
+      <w:r>
+        <w:rPr>
+          <w:lang w:val="en-US"/>
+        </w:rPr>
+        <w:t xml:space="preserve">Test 1 : S1 </w:t>
+      </w:r>
+    </w:p>
+    <w:p>
+      <w:pPr>
+        <w:spacing w:line="360" w:lineRule="auto"/>
+      </w:pPr>
+      <w:r>
+        <w:t xml:space="preserve">Test 2 : </w:t>
+      </w:r>
+      <w:r>
+        <w:t xml:space="preserve">S2 </w:t>
+      </w:r>
+    </w:p>
+    <w:p/>
+    <w:p>
+      <w:pPr>
+        <w:pStyle w:val="Heading3"/>
+      </w:pPr>
+      <w:r>
+        <w:t>Reset</w:t>
+      </w:r>
     </w:p>
     <w:p>
       <w:pPr>
@@ -2270,87 +2488,93 @@
           <w:tab w:val="left" w:pos="1560"/>
         </w:tabs>
       </w:pPr>
-      <w:r>
-        <w:t>T1 : Vérifier si la liste est vide</w:t>
-      </w:r>
-    </w:p>
-    <w:p>
-      <w:pPr>
-        <w:pStyle w:val="Heading1"/>
-      </w:pPr>
-    </w:p>
-    <w:p>
-      <w:pPr>
-        <w:pStyle w:val="Heading2"/>
-      </w:pPr>
-      <w:r>
-        <w:t>Test AC (All choice)</w:t>
-      </w:r>
-    </w:p>
-    <w:p/>
-    <w:p>
-      <w:r>
-        <w:t xml:space="preserve">Pour les </w:t>
-      </w:r>
-      <w:r>
-        <w:t>méthodes</w:t>
-      </w:r>
-      <w:r>
-        <w:t> :</w:t>
-      </w:r>
-      <w:r>
-        <w:t xml:space="preserve"> add</w:t>
-      </w:r>
-      <w:r>
-        <w:t>,</w:t>
-      </w:r>
-      <w:r>
-        <w:t xml:space="preserve"> removeAt</w:t>
-      </w:r>
-      <w:r>
-        <w:t>,</w:t>
-      </w:r>
-      <w:r>
-        <w:t xml:space="preserve"> removeItem</w:t>
-      </w:r>
-      <w:r>
-        <w:t xml:space="preserve">, </w:t>
-      </w:r>
-      <w:r>
-        <w:t>setAt</w:t>
-      </w:r>
-      <w:r>
-        <w:t xml:space="preserve">, </w:t>
-      </w:r>
-      <w:r>
-        <w:t>getAt</w:t>
-      </w:r>
-      <w:r>
-        <w:t>, getSize et</w:t>
-      </w:r>
-      <w:r>
-        <w:t xml:space="preserve"> reset les test AC et EC sont les pareils. </w:t>
-      </w:r>
-    </w:p>
-    <w:p/>
-    <w:p>
-      <w:r>
-        <w:t xml:space="preserve">Pour la </w:t>
-      </w:r>
-      <w:r>
-        <w:t>méthode</w:t>
-      </w:r>
-      <w:r>
-        <w:t xml:space="preserve"> ListeChainee (build) il y a 6 * 3 * 3 = 54 Test</w:t>
-      </w:r>
-    </w:p>
-    <w:p/>
-    <w:p/>
+    </w:p>
     <w:p>
       <w:pPr>
         <w:tabs>
           <w:tab w:val="left" w:pos="1560"/>
         </w:tabs>
+      </w:pPr>
+      <w:r>
+        <w:t>T1 : Vérifier si la liste est vide</w:t>
+      </w:r>
+    </w:p>
+    <w:p>
+      <w:pPr>
+        <w:pStyle w:val="Heading1"/>
+      </w:pPr>
+    </w:p>
+    <w:p>
+      <w:pPr>
+        <w:pStyle w:val="Heading2"/>
+      </w:pPr>
+      <w:r>
+        <w:t>Test AC (All choice)</w:t>
+      </w:r>
+    </w:p>
+    <w:p/>
+    <w:p>
+      <w:r>
+        <w:t xml:space="preserve">Pour les </w:t>
+      </w:r>
+      <w:r>
+        <w:t>méthodes</w:t>
+      </w:r>
+      <w:r>
+        <w:t> :</w:t>
+      </w:r>
+      <w:r>
+        <w:t xml:space="preserve"> add</w:t>
+      </w:r>
+      <w:r>
+        <w:t>,</w:t>
+      </w:r>
+      <w:r>
+        <w:t xml:space="preserve"> removeAt</w:t>
+      </w:r>
+      <w:r>
+        <w:t>,</w:t>
+      </w:r>
+      <w:r>
+        <w:t xml:space="preserve"> removeItem</w:t>
+      </w:r>
+      <w:r>
+        <w:t xml:space="preserve">, </w:t>
+      </w:r>
+      <w:r>
+        <w:t>setAt</w:t>
+      </w:r>
+      <w:r>
+        <w:t xml:space="preserve">, </w:t>
+      </w:r>
+      <w:r>
+        <w:t>getAt</w:t>
+      </w:r>
+      <w:r>
+        <w:t>, getSize et</w:t>
+      </w:r>
+      <w:r>
+        <w:t xml:space="preserve"> reset les test AC et EC sont les pareils. </w:t>
+      </w:r>
+    </w:p>
+    <w:p/>
+    <w:p>
+      <w:r>
+        <w:t xml:space="preserve">Pour la </w:t>
+      </w:r>
+      <w:r>
+        <w:t>méthode</w:t>
+      </w:r>
+      <w:r>
+        <w:t xml:space="preserve"> ListeChainee (build) il y a 6 * 3 * 3 = 54 Test</w:t>
+      </w:r>
+    </w:p>
+    <w:p/>
+    <w:p>
+      <w:pPr>
+        <w:tabs>
+          <w:tab w:val="left" w:pos="1560"/>
+        </w:tabs>
         <w:rPr>
           <w:lang w:val="fr-FR"/>
         </w:rPr>
@@ -2373,67 +2597,37 @@
         <w:rPr>
           <w:lang w:val="fr-FR"/>
         </w:rPr>
-        <w:t xml:space="preserve"> ont ete ajoutes au </w:t>
+        <w:t xml:space="preserve"> ont </w:t>
       </w:r>
       <w:r>
         <w:rPr>
           <w:lang w:val="fr-FR"/>
         </w:rPr>
-        <w:t>début</w:t>
+        <w:t>été</w:t>
       </w:r>
       <w:r>
         <w:rPr>
           <w:lang w:val="fr-FR"/>
         </w:rPr>
-        <w:t xml:space="preserve"> de chaque </w:t>
+        <w:t xml:space="preserve"> ajoutés</w:t>
       </w:r>
       <w:r>
         <w:rPr>
           <w:lang w:val="fr-FR"/>
         </w:rPr>
-        <w:t>fonction</w:t>
+        <w:t xml:space="preserve"> au début de chaque fonction de test pour faciliter la compréhension et </w:t>
       </w:r>
       <w:r>
         <w:rPr>
           <w:lang w:val="fr-FR"/>
         </w:rPr>
-        <w:t xml:space="preserve"> de test pour faciliter la </w:t>
+        <w:t>améliorer la</w:t>
       </w:r>
       <w:r>
         <w:rPr>
           <w:lang w:val="fr-FR"/>
         </w:rPr>
-        <w:t>compréhension</w:t>
-      </w:r>
-      <w:r>
-        <w:rPr>
-          <w:lang w:val="fr-FR"/>
-        </w:rPr>
-        <w:t xml:space="preserve"> et </w:t>
-      </w:r>
-      <w:r>
-        <w:rPr>
-          <w:lang w:val="fr-FR"/>
-        </w:rPr>
-        <w:t>améliorer</w:t>
-      </w:r>
-      <w:r>
-        <w:rPr>
-          <w:lang w:val="fr-FR"/>
-        </w:rPr>
-        <w:t xml:space="preserve">  la </w:t>
-      </w:r>
-      <w:r>
-        <w:rPr>
-          <w:lang w:val="fr-FR"/>
-        </w:rPr>
-        <w:t>lisibilité</w:t>
-      </w:r>
-      <w:r>
-        <w:rPr>
-          <w:lang w:val="fr-FR"/>
-        </w:rPr>
-        <w:t>.</w:t>
+        <w:t xml:space="preserve"> lisibilité.</w:t>
       </w:r>
     </w:p>
     <w:p>
@@ -2447,14 +2641,37 @@
     <w:p/>
     <w:p>
       <w:r>
-        <w:t xml:space="preserve">Ce travail pratique nous a permis de nous familiariser et de mettre pratique les notions acquises sur les tests </w:t>
+        <w:t>Ce travail pratique nous a permis de nous familiariser et de mettre</w:t>
+      </w:r>
+      <w:r>
+        <w:t xml:space="preserve"> en</w:t>
+      </w:r>
+      <w:r>
+        <w:t xml:space="preserve"> pratique les notions acquises sur les tests </w:t>
       </w:r>
       <w:r>
         <w:t>fonctionnels (</w:t>
       </w:r>
       <w:r>
-        <w:t>Black box ) dans le cadre du cours.</w:t>
-      </w:r>
+        <w:t>Black box</w:t>
+      </w:r>
+      <w:r>
+        <w:t>) dans le cadre du cours.</w:t>
+      </w:r>
+      <w:r>
+        <w:t xml:space="preserve"> Nous </w:t>
+      </w:r>
+      <w:r>
+        <w:t>pouvons</w:t>
+      </w:r>
+      <w:r>
+        <w:t xml:space="preserve"> conclure</w:t>
+      </w:r>
+      <w:r>
+        <w:t xml:space="preserve"> que les spécifications du code ne sont pas précises, mais les méthodes s’exécutent comme nous avons prévus.</w:t>
+      </w:r>
+      <w:bookmarkStart w:id="0" w:name="_GoBack"/>
+      <w:bookmarkEnd w:id="0"/>
     </w:p>
     <w:sectPr>
       <w:pgSz w:w="12240" w:h="15840"/>
@@ -2467,7 +2684,7 @@
 </file>
 
 <file path=word/endnotes.xml><?xml version="1.0" encoding="utf-8"?>
-<w:endnotes xmlns:wpc="http://schemas.microsoft.com/office/word/2010/wordprocessingCanvas" xmlns:mo="http://schemas.microsoft.com/office/mac/office/2008/main" xmlns:mc="http://schemas.openxmlformats.org/markup-compatibility/2006" xmlns:mv="urn:schemas-microsoft-com:mac:vml" xmlns:o="urn:schemas-microsoft-com:office:office" xmlns:r="http://schemas.openxmlformats.org/officeDocument/2006/relationships" xmlns:m="http://schemas.openxmlformats.org/officeDocument/2006/math" xmlns:v="urn:schemas-microsoft-com:vml" xmlns:wp14="http://schemas.microsoft.com/office/word/2010/wordprocessingDrawing" xmlns:wp="http://schemas.openxmlformats.org/drawingml/2006/wordprocessingDrawing" xmlns:w10="urn:schemas-microsoft-com:office:word" xmlns:w="http://schemas.openxmlformats.org/wordprocessingml/2006/main" xmlns:w14="http://schemas.microsoft.com/office/word/2010/wordml" xmlns:w15="http://schemas.microsoft.com/office/word/2012/wordml" xmlns:wpg="http://schemas.microsoft.com/office/word/2010/wordprocessingGroup" xmlns:wpi="http://schemas.microsoft.com/office/word/2010/wordprocessingInk" xmlns:wne="http://schemas.microsoft.com/office/word/2006/wordml" xmlns:wps="http://schemas.microsoft.com/office/word/2010/wordprocessingShape" mc:Ignorable="w14 w15 wp14">
+<w:endnotes xmlns:wpc="http://schemas.microsoft.com/office/word/2010/wordprocessingCanvas" xmlns:cx="http://schemas.microsoft.com/office/drawing/2014/chartex" xmlns:cx1="http://schemas.microsoft.com/office/drawing/2015/9/8/chartex" xmlns:cx2="http://schemas.microsoft.com/office/drawing/2015/10/21/chartex" xmlns:mc="http://schemas.openxmlformats.org/markup-compatibility/2006" xmlns:o="urn:schemas-microsoft-com:office:office" xmlns:r="http://schemas.openxmlformats.org/officeDocument/2006/relationships" xmlns:m="http://schemas.openxmlformats.org/officeDocument/2006/math" xmlns:v="urn:schemas-microsoft-com:vml" xmlns:wp14="http://schemas.microsoft.com/office/word/2010/wordprocessingDrawing" xmlns:wp="http://schemas.openxmlformats.org/drawingml/2006/wordprocessingDrawing" xmlns:w10="urn:schemas-microsoft-com:office:word" xmlns:w="http://schemas.openxmlformats.org/wordprocessingml/2006/main" xmlns:w14="http://schemas.microsoft.com/office/word/2010/wordml" xmlns:w15="http://schemas.microsoft.com/office/word/2012/wordml" xmlns:w16se="http://schemas.microsoft.com/office/word/2015/wordml/symex" xmlns:wpg="http://schemas.microsoft.com/office/word/2010/wordprocessingGroup" xmlns:wpi="http://schemas.microsoft.com/office/word/2010/wordprocessingInk" xmlns:wne="http://schemas.microsoft.com/office/word/2006/wordml" xmlns:wps="http://schemas.microsoft.com/office/word/2010/wordprocessingShape" mc:Ignorable="w14 w15 w16se wp14">
   <w:endnote w:type="separator" w:id="-1">
     <w:p>
       <w:r>
@@ -2486,7 +2703,7 @@
 </file>
 
 <file path=word/footnotes.xml><?xml version="1.0" encoding="utf-8"?>
-<w:footnotes xmlns:wpc="http://schemas.microsoft.com/office/word/2010/wordprocessingCanvas" xmlns:mo="http://schemas.microsoft.com/office/mac/office/2008/main" xmlns:mc="http://schemas.openxmlformats.org/markup-compatibility/2006" xmlns:mv="urn:schemas-microsoft-com:mac:vml" xmlns:o="urn:schemas-microsoft-com:office:office" xmlns:r="http://schemas.openxmlformats.org/officeDocument/2006/relationships" xmlns:m="http://schemas.openxmlformats.org/officeDocument/2006/math" xmlns:v="urn:schemas-microsoft-com:vml" xmlns:wp14="http://schemas.microsoft.com/office/word/2010/wordprocessingDrawing" xmlns:wp="http://schemas.openxmlformats.org/drawingml/2006/wordprocessingDrawing" xmlns:w10="urn:schemas-microsoft-com:office:word" xmlns:w="http://schemas.openxmlformats.org/wordprocessingml/2006/main" xmlns:w14="http://schemas.microsoft.com/office/word/2010/wordml" xmlns:w15="http://schemas.microsoft.com/office/word/2012/wordml" xmlns:wpg="http://schemas.microsoft.com/office/word/2010/wordprocessingGroup" xmlns:wpi="http://schemas.microsoft.com/office/word/2010/wordprocessingInk" xmlns:wne="http://schemas.microsoft.com/office/word/2006/wordml" xmlns:wps="http://schemas.microsoft.com/office/word/2010/wordprocessingShape" mc:Ignorable="w14 w15 wp14">
+<w:footnotes xmlns:wpc="http://schemas.microsoft.com/office/word/2010/wordprocessingCanvas" xmlns:cx="http://schemas.microsoft.com/office/drawing/2014/chartex" xmlns:cx1="http://schemas.microsoft.com/office/drawing/2015/9/8/chartex" xmlns:cx2="http://schemas.microsoft.com/office/drawing/2015/10/21/chartex" xmlns:mc="http://schemas.openxmlformats.org/markup-compatibility/2006" xmlns:o="urn:schemas-microsoft-com:office:office" xmlns:r="http://schemas.openxmlformats.org/officeDocument/2006/relationships" xmlns:m="http://schemas.openxmlformats.org/officeDocument/2006/math" xmlns:v="urn:schemas-microsoft-com:vml" xmlns:wp14="http://schemas.microsoft.com/office/word/2010/wordprocessingDrawing" xmlns:wp="http://schemas.openxmlformats.org/drawingml/2006/wordprocessingDrawing" xmlns:w10="urn:schemas-microsoft-com:office:word" xmlns:w="http://schemas.openxmlformats.org/wordprocessingml/2006/main" xmlns:w14="http://schemas.microsoft.com/office/word/2010/wordml" xmlns:w15="http://schemas.microsoft.com/office/word/2012/wordml" xmlns:w16se="http://schemas.microsoft.com/office/word/2015/wordml/symex" xmlns:wpg="http://schemas.microsoft.com/office/word/2010/wordprocessingGroup" xmlns:wpi="http://schemas.microsoft.com/office/word/2010/wordprocessingInk" xmlns:wne="http://schemas.microsoft.com/office/word/2006/wordml" xmlns:wps="http://schemas.microsoft.com/office/word/2010/wordprocessingShape" mc:Ignorable="w14 w15 w16se wp14">
   <w:footnote w:type="separator" w:id="-1">
     <w:p>
       <w:r>
@@ -2505,8 +2722,8 @@
 </file>
 
 <file path=word/numbering.xml><?xml version="1.0" encoding="utf-8"?>
-<w:numbering xmlns:wpc="http://schemas.microsoft.com/office/word/2010/wordprocessingCanvas" xmlns:mo="http://schemas.microsoft.com/office/mac/office/2008/main" xmlns:mc="http://schemas.openxmlformats.org/markup-compatibility/2006" xmlns:mv="urn:schemas-microsoft-com:mac:vml" xmlns:o="urn:schemas-microsoft-com:office:office" xmlns:r="http://schemas.openxmlformats.org/officeDocument/2006/relationships" xmlns:m="http://schemas.openxmlformats.org/officeDocument/2006/math" xmlns:v="urn:schemas-microsoft-com:vml" xmlns:wp14="http://schemas.microsoft.com/office/word/2010/wordprocessingDrawing" xmlns:wp="http://schemas.openxmlformats.org/drawingml/2006/wordprocessingDrawing" xmlns:w10="urn:schemas-microsoft-com:office:word" xmlns:w="http://schemas.openxmlformats.org/wordprocessingml/2006/main" xmlns:w14="http://schemas.microsoft.com/office/word/2010/wordml" xmlns:w15="http://schemas.microsoft.com/office/word/2012/wordml" xmlns:wpg="http://schemas.microsoft.com/office/word/2010/wordprocessingGroup" xmlns:wpi="http://schemas.microsoft.com/office/word/2010/wordprocessingInk" xmlns:wne="http://schemas.microsoft.com/office/word/2006/wordml" xmlns:wps="http://schemas.microsoft.com/office/word/2010/wordprocessingShape" mc:Ignorable="w14 w15 wp14">
-  <w:abstractNum w:abstractNumId="0">
+<w:numbering xmlns:wpc="http://schemas.microsoft.com/office/word/2010/wordprocessingCanvas" xmlns:cx="http://schemas.microsoft.com/office/drawing/2014/chartex" xmlns:cx1="http://schemas.microsoft.com/office/drawing/2015/9/8/chartex" xmlns:cx2="http://schemas.microsoft.com/office/drawing/2015/10/21/chartex" xmlns:mc="http://schemas.openxmlformats.org/markup-compatibility/2006" xmlns:o="urn:schemas-microsoft-com:office:office" xmlns:r="http://schemas.openxmlformats.org/officeDocument/2006/relationships" xmlns:m="http://schemas.openxmlformats.org/officeDocument/2006/math" xmlns:v="urn:schemas-microsoft-com:vml" xmlns:wp14="http://schemas.microsoft.com/office/word/2010/wordprocessingDrawing" xmlns:wp="http://schemas.openxmlformats.org/drawingml/2006/wordprocessingDrawing" xmlns:w10="urn:schemas-microsoft-com:office:word" xmlns:w="http://schemas.openxmlformats.org/wordprocessingml/2006/main" xmlns:w14="http://schemas.microsoft.com/office/word/2010/wordml" xmlns:w15="http://schemas.microsoft.com/office/word/2012/wordml" xmlns:w16se="http://schemas.microsoft.com/office/word/2015/wordml/symex" xmlns:wpg="http://schemas.microsoft.com/office/word/2010/wordprocessingGroup" xmlns:wpi="http://schemas.microsoft.com/office/word/2010/wordprocessingInk" xmlns:wne="http://schemas.microsoft.com/office/word/2006/wordml" xmlns:wps="http://schemas.microsoft.com/office/word/2010/wordprocessingShape" mc:Ignorable="w14 w15 w16se wp14">
+  <w:abstractNum w:abstractNumId="0" w15:restartNumberingAfterBreak="0">
     <w:nsid w:val="07920CD2"/>
     <w:multiLevelType w:val="hybridMultilevel"/>
     <w:tmpl w:val="17F0C4DC"/>
@@ -2619,7 +2836,7 @@
       </w:rPr>
     </w:lvl>
   </w:abstractNum>
-  <w:abstractNum w:abstractNumId="1">
+  <w:abstractNum w:abstractNumId="1" w15:restartNumberingAfterBreak="0">
     <w:nsid w:val="297E05B1"/>
     <w:multiLevelType w:val="hybridMultilevel"/>
     <w:tmpl w:val="F9A02F8E"/>
@@ -2732,7 +2949,7 @@
       </w:rPr>
     </w:lvl>
   </w:abstractNum>
-  <w:abstractNum w:abstractNumId="2">
+  <w:abstractNum w:abstractNumId="2" w15:restartNumberingAfterBreak="0">
     <w:nsid w:val="4AB2421F"/>
     <w:multiLevelType w:val="hybridMultilevel"/>
     <w:tmpl w:val="A1EE9CD8"/>
@@ -2831,7 +3048,7 @@
 </file>
 
 <file path=word/styles.xml><?xml version="1.0" encoding="utf-8"?>
-<w:styles xmlns:mc="http://schemas.openxmlformats.org/markup-compatibility/2006" xmlns:r="http://schemas.openxmlformats.org/officeDocument/2006/relationships" xmlns:w="http://schemas.openxmlformats.org/wordprocessingml/2006/main" xmlns:w14="http://schemas.microsoft.com/office/word/2010/wordml" xmlns:w15="http://schemas.microsoft.com/office/word/2012/wordml" mc:Ignorable="w14 w15">
+<w:styles xmlns:mc="http://schemas.openxmlformats.org/markup-compatibility/2006" xmlns:r="http://schemas.openxmlformats.org/officeDocument/2006/relationships" xmlns:w="http://schemas.openxmlformats.org/wordprocessingml/2006/main" xmlns:w14="http://schemas.microsoft.com/office/word/2010/wordml" xmlns:w15="http://schemas.microsoft.com/office/word/2012/wordml" xmlns:w16se="http://schemas.microsoft.com/office/word/2015/wordml/symex" mc:Ignorable="w14 w15 w16se">
   <w:docDefaults>
     <w:rPrDefault>
       <w:rPr>
@@ -2843,7 +3060,7 @@
     </w:rPrDefault>
     <w:pPrDefault/>
   </w:docDefaults>
-  <w:latentStyles w:defLockedState="0" w:defUIPriority="99" w:defSemiHidden="0" w:defUnhideWhenUsed="0" w:defQFormat="0" w:count="382">
+  <w:latentStyles w:defLockedState="0" w:defUIPriority="99" w:defSemiHidden="0" w:defUnhideWhenUsed="0" w:defQFormat="0" w:count="373">
     <w:lsdException w:name="Normal" w:uiPriority="0" w:qFormat="1"/>
     <w:lsdException w:name="heading 1" w:uiPriority="9" w:qFormat="1"/>
     <w:lsdException w:name="heading 2" w:semiHidden="1" w:uiPriority="9" w:unhideWhenUsed="1" w:qFormat="1"/>
@@ -3700,7 +3917,7 @@
 </file>
 
 <file path=customXml/itemProps1.xml><?xml version="1.0" encoding="utf-8"?>
-<ds:datastoreItem xmlns:ds="http://schemas.openxmlformats.org/officeDocument/2006/customXml" ds:itemID="{63A4B15A-E5B1-A240-9C92-55E5A95AE66E}">
+<ds:datastoreItem xmlns:ds="http://schemas.openxmlformats.org/officeDocument/2006/customXml" ds:itemID="{49DF8B2C-3832-46A7-B9B5-0EF4C08DABFA}">
   <ds:schemaRefs>
     <ds:schemaRef ds:uri="http://schemas.openxmlformats.org/officeDocument/2006/bibliography"/>
   </ds:schemaRefs>

</xml_diff>